<commit_message>
Finalize code and document
</commit_message>
<xml_diff>
--- a/Mimo API.docx
+++ b/Mimo API.docx
@@ -97,7 +97,31 @@
         <w:rPr>
           <w:rFonts w:asciiTheme="minorHAnsi" w:hAnsiTheme="minorHAnsi"/>
         </w:rPr>
-        <w:t xml:space="preserve"> account (e.g. charging, refunding, facilitating payments), you will need to first have that user authenticate into your </w:t>
+        <w:t xml:space="preserve"> account (e.g. </w:t>
+      </w:r>
+      <w:r>
+        <w:rPr>
+          <w:rFonts w:asciiTheme="minorHAnsi" w:hAnsiTheme="minorHAnsi"/>
+        </w:rPr>
+        <w:t>User account basic information</w:t>
+      </w:r>
+      <w:r>
+        <w:rPr>
+          <w:rFonts w:asciiTheme="minorHAnsi" w:hAnsiTheme="minorHAnsi"/>
+        </w:rPr>
+        <w:t xml:space="preserve">, </w:t>
+      </w:r>
+      <w:r>
+        <w:rPr>
+          <w:rFonts w:asciiTheme="minorHAnsi" w:hAnsiTheme="minorHAnsi"/>
+        </w:rPr>
+        <w:t>money transfer</w:t>
+      </w:r>
+      <w:r>
+        <w:rPr>
+          <w:rFonts w:asciiTheme="minorHAnsi" w:hAnsiTheme="minorHAnsi"/>
+        </w:rPr>
+        <w:t xml:space="preserve">), you will need to first have that user authenticate into your </w:t>
       </w:r>
       <w:r>
         <w:rPr>
@@ -1419,9 +1443,8 @@
           <w:sz w:val="20"/>
           <w:szCs w:val="20"/>
         </w:rPr>
-        <w:t xml:space="preserve">Code </w:t>
-      </w:r>
-      <w:proofErr w:type="spellStart"/>
+        <w:t>Code Snipet for Getting Access Code</w:t>
+      </w:r>
       <w:r>
         <w:rPr>
           <w:rFonts w:eastAsia="Times New Roman" w:cs="Times New Roman"/>
@@ -1430,33 +1453,15 @@
           <w:sz w:val="20"/>
           <w:szCs w:val="20"/>
         </w:rPr>
-        <w:t>Snipet</w:t>
-      </w:r>
-      <w:proofErr w:type="spellEnd"/>
-      <w:r>
-        <w:rPr>
-          <w:rFonts w:eastAsia="Times New Roman" w:cs="Times New Roman"/>
-          <w:b/>
-          <w:i/>
-          <w:sz w:val="20"/>
-          <w:szCs w:val="20"/>
-        </w:rPr>
-        <w:t xml:space="preserve"> for Getting Access Code</w:t>
-      </w:r>
-      <w:r>
-        <w:rPr>
-          <w:rFonts w:eastAsia="Times New Roman" w:cs="Times New Roman"/>
-          <w:b/>
-          <w:i/>
-          <w:sz w:val="20"/>
-          <w:szCs w:val="20"/>
-        </w:rPr>
         <w:t>:</w:t>
       </w:r>
     </w:p>
     <w:p>
       <w:pPr>
-        <w:spacing w:before="100" w:beforeAutospacing="1" w:after="100" w:afterAutospacing="1" w:line="240" w:lineRule="auto"/>
+        <w:autoSpaceDE w:val="0"/>
+        <w:autoSpaceDN w:val="0"/>
+        <w:adjustRightInd w:val="0"/>
+        <w:spacing w:after="0" w:line="240" w:lineRule="auto"/>
         <w:rPr>
           <w:rFonts w:eastAsia="Times New Roman" w:cs="Times New Roman"/>
           <w:color w:val="0070C0"/>
@@ -1464,8 +1469,6 @@
           <w:szCs w:val="20"/>
         </w:rPr>
       </w:pPr>
-      <w:proofErr w:type="spellStart"/>
-      <w:proofErr w:type="gramStart"/>
       <w:r>
         <w:rPr>
           <w:rFonts w:eastAsia="Times New Roman" w:cs="Times New Roman"/>
@@ -1473,37 +1476,22 @@
           <w:sz w:val="20"/>
           <w:szCs w:val="20"/>
         </w:rPr>
-        <w:t>MimoOAuth</w:t>
-      </w:r>
-      <w:r>
+        <w:t>MimoRestClient.GetAccessCode();</w:t>
+      </w:r>
+    </w:p>
+    <w:p>
+      <w:pPr>
+        <w:autoSpaceDE w:val="0"/>
+        <w:autoSpaceDN w:val="0"/>
+        <w:adjustRightInd w:val="0"/>
+        <w:spacing w:after="0" w:line="240" w:lineRule="auto"/>
         <w:rPr>
           <w:rFonts w:eastAsia="Times New Roman" w:cs="Times New Roman"/>
           <w:color w:val="0070C0"/>
           <w:sz w:val="20"/>
           <w:szCs w:val="20"/>
         </w:rPr>
-        <w:t>.GetAccessCode</w:t>
-      </w:r>
-      <w:proofErr w:type="spellEnd"/>
-      <w:r>
-        <w:rPr>
-          <w:rFonts w:eastAsia="Times New Roman" w:cs="Times New Roman"/>
-          <w:color w:val="0070C0"/>
-          <w:sz w:val="20"/>
-          <w:szCs w:val="20"/>
-        </w:rPr>
-        <w:t>(</w:t>
-      </w:r>
-      <w:proofErr w:type="gramEnd"/>
-      <w:r>
-        <w:rPr>
-          <w:rFonts w:eastAsia="Times New Roman" w:cs="Times New Roman"/>
-          <w:color w:val="0070C0"/>
-          <w:sz w:val="20"/>
-          <w:szCs w:val="20"/>
-        </w:rPr>
-        <w:t>);</w:t>
-      </w:r>
+      </w:pPr>
     </w:p>
     <w:p>
       <w:pPr>
@@ -1572,7 +1560,6 @@
         </w:rPr>
         <w:t xml:space="preserve">also set </w:t>
       </w:r>
-      <w:proofErr w:type="gramStart"/>
       <w:r>
         <w:rPr>
           <w:rFonts w:eastAsia="Times New Roman" w:cs="Courier New"/>
@@ -1591,40 +1578,7 @@
           <w:sz w:val="20"/>
           <w:szCs w:val="20"/>
         </w:rPr>
-        <w:t>ssion[</w:t>
-      </w:r>
-      <w:proofErr w:type="gramEnd"/>
-      <w:r>
-        <w:rPr>
-          <w:rFonts w:eastAsia="Times New Roman" w:cs="Courier New"/>
-          <w:b/>
-          <w:i/>
-          <w:sz w:val="20"/>
-          <w:szCs w:val="20"/>
-        </w:rPr>
-        <w:t>"</w:t>
-      </w:r>
-      <w:proofErr w:type="spellStart"/>
-      <w:r>
-        <w:rPr>
-          <w:rFonts w:eastAsia="Times New Roman" w:cs="Courier New"/>
-          <w:b/>
-          <w:i/>
-          <w:sz w:val="20"/>
-          <w:szCs w:val="20"/>
-        </w:rPr>
-        <w:t>Mimo_Client_AccessCode</w:t>
-      </w:r>
-      <w:proofErr w:type="spellEnd"/>
-      <w:r>
-        <w:rPr>
-          <w:rFonts w:eastAsia="Times New Roman" w:cs="Courier New"/>
-          <w:b/>
-          <w:i/>
-          <w:sz w:val="20"/>
-          <w:szCs w:val="20"/>
-        </w:rPr>
-        <w:t>"]</w:t>
+        <w:t>ssion["Mimo_Client_AccessCode"]</w:t>
       </w:r>
       <w:r>
         <w:rPr>
@@ -1671,7 +1625,6 @@
           <w:szCs w:val="20"/>
         </w:rPr>
       </w:pPr>
-      <w:proofErr w:type="gramStart"/>
       <w:r>
         <w:rPr>
           <w:rFonts w:eastAsia="Times New Roman" w:cs="Courier New"/>
@@ -1680,57 +1633,7 @@
           <w:szCs w:val="20"/>
         </w:rPr>
         <w:lastRenderedPageBreak/>
-        <w:t>if</w:t>
-      </w:r>
-      <w:proofErr w:type="gramEnd"/>
-      <w:r>
-        <w:rPr>
-          <w:rFonts w:eastAsia="Times New Roman" w:cs="Courier New"/>
-          <w:color w:val="0070C0"/>
-          <w:sz w:val="20"/>
-          <w:szCs w:val="20"/>
-        </w:rPr>
-        <w:t xml:space="preserve"> (</w:t>
-      </w:r>
-      <w:proofErr w:type="spellStart"/>
-      <w:r>
-        <w:rPr>
-          <w:rFonts w:eastAsia="Times New Roman" w:cs="Courier New"/>
-          <w:color w:val="0070C0"/>
-          <w:sz w:val="20"/>
-          <w:szCs w:val="20"/>
-        </w:rPr>
-        <w:t>Request.QueryString</w:t>
-      </w:r>
-      <w:proofErr w:type="spellEnd"/>
-      <w:r>
-        <w:rPr>
-          <w:rFonts w:eastAsia="Times New Roman" w:cs="Courier New"/>
-          <w:color w:val="0070C0"/>
-          <w:sz w:val="20"/>
-          <w:szCs w:val="20"/>
-        </w:rPr>
-        <w:t xml:space="preserve">["code"] != "" &amp;&amp; </w:t>
-      </w:r>
-      <w:proofErr w:type="spellStart"/>
-      <w:r>
-        <w:rPr>
-          <w:rFonts w:eastAsia="Times New Roman" w:cs="Courier New"/>
-          <w:color w:val="0070C0"/>
-          <w:sz w:val="20"/>
-          <w:szCs w:val="20"/>
-        </w:rPr>
-        <w:t>Request.QueryString</w:t>
-      </w:r>
-      <w:proofErr w:type="spellEnd"/>
-      <w:r>
-        <w:rPr>
-          <w:rFonts w:eastAsia="Times New Roman" w:cs="Courier New"/>
-          <w:color w:val="0070C0"/>
-          <w:sz w:val="20"/>
-          <w:szCs w:val="20"/>
-        </w:rPr>
-        <w:t>["code"] != null)</w:t>
+        <w:t>if (Request.QueryString["code"] != "" &amp;&amp; Request.QueryString["code"] != null)</w:t>
       </w:r>
     </w:p>
     <w:p>
@@ -1808,7 +1711,6 @@
         </w:rPr>
         <w:tab/>
       </w:r>
-      <w:proofErr w:type="gramStart"/>
       <w:r>
         <w:rPr>
           <w:rFonts w:eastAsia="Times New Roman" w:cs="Courier New"/>
@@ -1816,77 +1718,7 @@
           <w:sz w:val="20"/>
           <w:szCs w:val="20"/>
         </w:rPr>
-        <w:t>Session[</w:t>
-      </w:r>
-      <w:proofErr w:type="gramEnd"/>
-      <w:r>
-        <w:rPr>
-          <w:rFonts w:eastAsia="Times New Roman" w:cs="Courier New"/>
-          <w:color w:val="0070C0"/>
-          <w:sz w:val="20"/>
-          <w:szCs w:val="20"/>
-        </w:rPr>
-        <w:t>"</w:t>
-      </w:r>
-      <w:proofErr w:type="spellStart"/>
-      <w:r>
-        <w:rPr>
-          <w:rFonts w:eastAsia="Times New Roman" w:cs="Courier New"/>
-          <w:color w:val="0070C0"/>
-          <w:sz w:val="20"/>
-          <w:szCs w:val="20"/>
-        </w:rPr>
-        <w:t>Mimo_Client_AccessCode</w:t>
-      </w:r>
-      <w:proofErr w:type="spellEnd"/>
-      <w:r>
-        <w:rPr>
-          <w:rFonts w:eastAsia="Times New Roman" w:cs="Courier New"/>
-          <w:color w:val="0070C0"/>
-          <w:sz w:val="20"/>
-          <w:szCs w:val="20"/>
-        </w:rPr>
-        <w:t xml:space="preserve">"] = </w:t>
-      </w:r>
-      <w:proofErr w:type="spellStart"/>
-      <w:r>
-        <w:rPr>
-          <w:rFonts w:eastAsia="Times New Roman" w:cs="Courier New"/>
-          <w:color w:val="0070C0"/>
-          <w:sz w:val="20"/>
-          <w:szCs w:val="20"/>
-        </w:rPr>
-        <w:t>Convert.ToString</w:t>
-      </w:r>
-      <w:proofErr w:type="spellEnd"/>
-      <w:r>
-        <w:rPr>
-          <w:rFonts w:eastAsia="Times New Roman" w:cs="Courier New"/>
-          <w:color w:val="0070C0"/>
-          <w:sz w:val="20"/>
-          <w:szCs w:val="20"/>
-        </w:rPr>
-        <w:t>(</w:t>
-      </w:r>
-      <w:proofErr w:type="spellStart"/>
-      <w:r>
-        <w:rPr>
-          <w:rFonts w:eastAsia="Times New Roman" w:cs="Courier New"/>
-          <w:color w:val="0070C0"/>
-          <w:sz w:val="20"/>
-          <w:szCs w:val="20"/>
-        </w:rPr>
-        <w:t>Request.QueryString</w:t>
-      </w:r>
-      <w:proofErr w:type="spellEnd"/>
-      <w:r>
-        <w:rPr>
-          <w:rFonts w:eastAsia="Times New Roman" w:cs="Courier New"/>
-          <w:color w:val="0070C0"/>
-          <w:sz w:val="20"/>
-          <w:szCs w:val="20"/>
-        </w:rPr>
-        <w:t>["code"]);</w:t>
+        <w:t>Session["Mimo_Client_AccessCode"] = Convert.ToString(Request.QueryString["code"]);</w:t>
       </w:r>
     </w:p>
     <w:p>
@@ -3283,29 +3115,7 @@
           <w:szCs w:val="20"/>
         </w:rPr>
         <w:lastRenderedPageBreak/>
-        <w:t xml:space="preserve">Code </w:t>
-      </w:r>
-      <w:proofErr w:type="spellStart"/>
-      <w:r>
-        <w:rPr>
-          <w:rFonts w:eastAsia="Times New Roman" w:cs="Times New Roman"/>
-          <w:b/>
-          <w:i/>
-          <w:sz w:val="20"/>
-          <w:szCs w:val="20"/>
-        </w:rPr>
-        <w:t>Snipet</w:t>
-      </w:r>
-      <w:proofErr w:type="spellEnd"/>
-      <w:r>
-        <w:rPr>
-          <w:rFonts w:eastAsia="Times New Roman" w:cs="Times New Roman"/>
-          <w:b/>
-          <w:i/>
-          <w:sz w:val="20"/>
-          <w:szCs w:val="20"/>
-        </w:rPr>
-        <w:t xml:space="preserve"> for Getting Access Token</w:t>
+        <w:t>Code Snipet for Getting Access Token</w:t>
       </w:r>
       <w:r>
         <w:rPr>
@@ -3346,7 +3156,6 @@
           <w:szCs w:val="20"/>
         </w:rPr>
       </w:pPr>
-      <w:proofErr w:type="gramStart"/>
       <w:r>
         <w:rPr>
           <w:rFonts w:eastAsia="Times New Roman" w:cs="Courier New"/>
@@ -3354,9 +3163,8 @@
           <w:sz w:val="20"/>
           <w:szCs w:val="20"/>
         </w:rPr>
-        <w:t>string</w:t>
-      </w:r>
-      <w:proofErr w:type="gramEnd"/>
+        <w:t xml:space="preserve">string AccessToken = </w:t>
+      </w:r>
       <w:r>
         <w:rPr>
           <w:rFonts w:eastAsia="Times New Roman" w:cs="Courier New"/>
@@ -3364,9 +3172,8 @@
           <w:sz w:val="20"/>
           <w:szCs w:val="20"/>
         </w:rPr>
-        <w:t xml:space="preserve"> </w:t>
-      </w:r>
-      <w:proofErr w:type="spellStart"/>
+        <w:t>MimoRestClient.requestToken()</w:t>
+      </w:r>
       <w:r>
         <w:rPr>
           <w:rFonts w:eastAsia="Times New Roman" w:cs="Courier New"/>
@@ -3374,46 +3181,7 @@
           <w:sz w:val="20"/>
           <w:szCs w:val="20"/>
         </w:rPr>
-        <w:t>AccessToken</w:t>
-      </w:r>
-      <w:proofErr w:type="spellEnd"/>
-      <w:r>
-        <w:rPr>
-          <w:rFonts w:eastAsia="Times New Roman" w:cs="Courier New"/>
-          <w:color w:val="0070C0"/>
-          <w:sz w:val="20"/>
-          <w:szCs w:val="20"/>
-        </w:rPr>
-        <w:t xml:space="preserve"> = </w:t>
-      </w:r>
-      <w:proofErr w:type="spellStart"/>
-      <w:r>
-        <w:rPr>
-          <w:rFonts w:eastAsia="Times New Roman" w:cs="Courier New"/>
-          <w:color w:val="0070C0"/>
-          <w:sz w:val="20"/>
-          <w:szCs w:val="20"/>
-        </w:rPr>
-        <w:t>MimoOAuth</w:t>
-      </w:r>
-      <w:r>
-        <w:rPr>
-          <w:rFonts w:eastAsia="Times New Roman" w:cs="Courier New"/>
-          <w:color w:val="0070C0"/>
-          <w:sz w:val="20"/>
-          <w:szCs w:val="20"/>
-        </w:rPr>
-        <w:t>.GetAccessToken</w:t>
-      </w:r>
-      <w:proofErr w:type="spellEnd"/>
-      <w:r>
-        <w:rPr>
-          <w:rFonts w:eastAsia="Times New Roman" w:cs="Courier New"/>
-          <w:color w:val="0070C0"/>
-          <w:sz w:val="20"/>
-          <w:szCs w:val="20"/>
-        </w:rPr>
-        <w:t>();</w:t>
+        <w:t>;</w:t>
       </w:r>
     </w:p>
     <w:p>
@@ -3438,29 +3206,7 @@
           <w:sz w:val="24"/>
           <w:szCs w:val="24"/>
         </w:rPr>
-        <w:t xml:space="preserve">Obtaining an </w:t>
-      </w:r>
-      <w:proofErr w:type="spellStart"/>
-      <w:r>
-        <w:rPr>
-          <w:rFonts w:eastAsia="Times New Roman" w:cs="Times New Roman"/>
-          <w:b/>
-          <w:color w:val="00B0F0"/>
-          <w:sz w:val="24"/>
-          <w:szCs w:val="24"/>
-        </w:rPr>
-        <w:t>OAuth</w:t>
-      </w:r>
-      <w:proofErr w:type="spellEnd"/>
-      <w:r>
-        <w:rPr>
-          <w:rFonts w:eastAsia="Times New Roman" w:cs="Times New Roman"/>
-          <w:b/>
-          <w:color w:val="00B0F0"/>
-          <w:sz w:val="24"/>
-          <w:szCs w:val="24"/>
-        </w:rPr>
-        <w:t xml:space="preserve"> </w:t>
+        <w:t xml:space="preserve">Obtaining an OAuth </w:t>
       </w:r>
       <w:r>
         <w:rPr>
@@ -3494,7 +3240,6 @@
         </w:rPr>
         <w:t xml:space="preserve">API / </w:t>
       </w:r>
-      <w:proofErr w:type="spellStart"/>
       <w:r>
         <w:rPr>
           <w:rFonts w:cs="Consolas"/>
@@ -3504,7 +3249,6 @@
         </w:rPr>
         <w:t>GetUserProfile</w:t>
       </w:r>
-      <w:proofErr w:type="spellEnd"/>
       <w:r>
         <w:rPr>
           <w:rFonts w:cs="Consolas"/>
@@ -3617,7 +3361,7 @@
       </w:tblPr>
       <w:tblGrid>
         <w:gridCol w:w="336"/>
-        <w:gridCol w:w="2010"/>
+        <w:gridCol w:w="1523"/>
         <w:gridCol w:w="5022"/>
       </w:tblGrid>
       <w:tr>
@@ -3749,24 +3493,17 @@
                 <w:sz w:val="24"/>
                 <w:szCs w:val="24"/>
               </w:rPr>
-              <w:t>search</w:t>
-            </w:r>
-            <w:r>
-              <w:rPr>
-                <w:rFonts w:eastAsia="Times New Roman" w:cs="Times New Roman"/>
-                <w:sz w:val="24"/>
-                <w:szCs w:val="24"/>
-              </w:rPr>
-              <w:t>_</w:t>
-            </w:r>
-            <w:r>
-              <w:rPr>
-                <w:rFonts w:eastAsia="Times New Roman" w:cs="Times New Roman"/>
-                <w:sz w:val="24"/>
-                <w:szCs w:val="24"/>
-              </w:rPr>
-              <w:t>parameter</w:t>
-            </w:r>
+              <w:t>sSearchField</w:t>
+            </w:r>
+          </w:p>
+          <w:p>
+            <w:pPr>
+              <w:rPr>
+                <w:rFonts w:eastAsia="Times New Roman" w:cs="Times New Roman"/>
+                <w:sz w:val="24"/>
+                <w:szCs w:val="24"/>
+              </w:rPr>
+            </w:pPr>
           </w:p>
         </w:tc>
         <w:tc>
@@ -3788,7 +3525,23 @@
                 <w:sz w:val="24"/>
                 <w:szCs w:val="24"/>
               </w:rPr>
-              <w:t>Search Parameter of four types like:</w:t>
+              <w:t xml:space="preserve">Search </w:t>
+            </w:r>
+            <w:r>
+              <w:rPr>
+                <w:rFonts w:eastAsia="Times New Roman" w:cs="Times New Roman"/>
+                <w:sz w:val="24"/>
+                <w:szCs w:val="24"/>
+              </w:rPr>
+              <w:t>field</w:t>
+            </w:r>
+            <w:r>
+              <w:rPr>
+                <w:rFonts w:eastAsia="Times New Roman" w:cs="Times New Roman"/>
+                <w:sz w:val="24"/>
+                <w:szCs w:val="24"/>
+              </w:rPr>
+              <w:t xml:space="preserve"> of four types like:</w:t>
             </w:r>
             <w:r>
               <w:rPr>
@@ -3888,23 +3641,7 @@
                 <w:sz w:val="24"/>
                 <w:szCs w:val="24"/>
               </w:rPr>
-              <w:t>access</w:t>
-            </w:r>
-            <w:r>
-              <w:rPr>
-                <w:rFonts w:eastAsia="Times New Roman" w:cs="Times New Roman"/>
-                <w:sz w:val="24"/>
-                <w:szCs w:val="24"/>
-              </w:rPr>
-              <w:t>_</w:t>
-            </w:r>
-            <w:r>
-              <w:rPr>
-                <w:rFonts w:eastAsia="Times New Roman" w:cs="Times New Roman"/>
-                <w:sz w:val="24"/>
-                <w:szCs w:val="24"/>
-              </w:rPr>
-              <w:t>token</w:t>
+              <w:t>sValue</w:t>
             </w:r>
           </w:p>
         </w:tc>
@@ -3922,13 +3659,7 @@
               </w:rPr>
             </w:pPr>
             <w:r>
-              <w:t xml:space="preserve">Code which is given by above method from </w:t>
-            </w:r>
-            <w:r>
-              <w:t xml:space="preserve">Mimo </w:t>
-            </w:r>
-            <w:r>
-              <w:t>site</w:t>
+              <w:t>Value of search field parameter</w:t>
             </w:r>
           </w:p>
         </w:tc>
@@ -3947,6 +3678,14 @@
                 <w:szCs w:val="24"/>
               </w:rPr>
             </w:pPr>
+            <w:r>
+              <w:rPr>
+                <w:rFonts w:eastAsia="Times New Roman" w:cs="Times New Roman"/>
+                <w:sz w:val="24"/>
+                <w:szCs w:val="24"/>
+              </w:rPr>
+              <w:t>*</w:t>
+            </w:r>
           </w:p>
         </w:tc>
         <w:tc>
@@ -3962,6 +3701,30 @@
                 <w:szCs w:val="24"/>
               </w:rPr>
             </w:pPr>
+            <w:r>
+              <w:rPr>
+                <w:rFonts w:eastAsia="Times New Roman" w:cs="Times New Roman"/>
+                <w:sz w:val="24"/>
+                <w:szCs w:val="24"/>
+              </w:rPr>
+              <w:t>access</w:t>
+            </w:r>
+            <w:r>
+              <w:rPr>
+                <w:rFonts w:eastAsia="Times New Roman" w:cs="Times New Roman"/>
+                <w:sz w:val="24"/>
+                <w:szCs w:val="24"/>
+              </w:rPr>
+              <w:t>_</w:t>
+            </w:r>
+            <w:r>
+              <w:rPr>
+                <w:rFonts w:eastAsia="Times New Roman" w:cs="Times New Roman"/>
+                <w:sz w:val="24"/>
+                <w:szCs w:val="24"/>
+              </w:rPr>
+              <w:t>token</w:t>
+            </w:r>
           </w:p>
         </w:tc>
         <w:tc>
@@ -3977,6 +3740,9 @@
                 <w:szCs w:val="24"/>
               </w:rPr>
             </w:pPr>
+            <w:r>
+              <w:t>Code which is given by above method from Mimo site</w:t>
+            </w:r>
           </w:p>
         </w:tc>
       </w:tr>
@@ -4175,7 +3941,31 @@
           <w:sz w:val="20"/>
           <w:szCs w:val="20"/>
         </w:rPr>
-        <w:t>search_parameter&amp;access_token={Access_Token</w:t>
+        <w:t>{sS</w:t>
+      </w:r>
+      <w:r>
+        <w:rPr>
+          <w:rFonts w:eastAsia="Times New Roman" w:cs="Courier New"/>
+          <w:sz w:val="20"/>
+          <w:szCs w:val="20"/>
+        </w:rPr>
+        <w:t>earch</w:t>
+      </w:r>
+      <w:r>
+        <w:rPr>
+          <w:rFonts w:eastAsia="Times New Roman" w:cs="Courier New"/>
+          <w:sz w:val="20"/>
+          <w:szCs w:val="20"/>
+        </w:rPr>
+        <w:t>Field}={sValue}</w:t>
+      </w:r>
+      <w:r>
+        <w:rPr>
+          <w:rFonts w:eastAsia="Times New Roman" w:cs="Courier New"/>
+          <w:sz w:val="20"/>
+          <w:szCs w:val="20"/>
+        </w:rPr>
+        <w:t>&amp;access_token={Access_Token</w:t>
       </w:r>
       <w:r>
         <w:rPr>
@@ -4237,7 +4027,24 @@
           <w:sz w:val="20"/>
           <w:szCs w:val="20"/>
         </w:rPr>
-        <w:t>username=le</w:t>
+        <w:t>username</w:t>
+      </w:r>
+      <w:r>
+        <w:rPr>
+          <w:rFonts w:eastAsia="Times New Roman" w:cs="Courier New"/>
+          <w:sz w:val="20"/>
+          <w:szCs w:val="20"/>
+        </w:rPr>
+        <w:t>=</w:t>
+      </w:r>
+      <w:r>
+        <w:rPr>
+          <w:rFonts w:eastAsia="Times New Roman" w:cs="Courier New"/>
+          <w:color w:val="C00000"/>
+          <w:sz w:val="20"/>
+          <w:szCs w:val="20"/>
+        </w:rPr>
+        <w:t>le</w:t>
       </w:r>
       <w:r>
         <w:rPr>
@@ -4286,7 +4093,24 @@
           <w:sz w:val="20"/>
           <w:szCs w:val="20"/>
         </w:rPr>
-        <w:t>email=le@d.com</w:t>
+        <w:t>email</w:t>
+      </w:r>
+      <w:r>
+        <w:rPr>
+          <w:rFonts w:eastAsia="Times New Roman" w:cs="Courier New"/>
+          <w:sz w:val="20"/>
+          <w:szCs w:val="20"/>
+        </w:rPr>
+        <w:t>=</w:t>
+      </w:r>
+      <w:r>
+        <w:rPr>
+          <w:rFonts w:eastAsia="Times New Roman" w:cs="Courier New"/>
+          <w:color w:val="C00000"/>
+          <w:sz w:val="20"/>
+          <w:szCs w:val="20"/>
+        </w:rPr>
+        <w:t>le@d.com</w:t>
       </w:r>
       <w:r>
         <w:rPr>
@@ -4335,7 +4159,24 @@
           <w:sz w:val="20"/>
           <w:szCs w:val="20"/>
         </w:rPr>
-        <w:t>phone=2211</w:t>
+        <w:t>phone</w:t>
+      </w:r>
+      <w:r>
+        <w:rPr>
+          <w:rFonts w:eastAsia="Times New Roman" w:cs="Courier New"/>
+          <w:sz w:val="20"/>
+          <w:szCs w:val="20"/>
+        </w:rPr>
+        <w:t>=</w:t>
+      </w:r>
+      <w:r>
+        <w:rPr>
+          <w:rFonts w:eastAsia="Times New Roman" w:cs="Courier New"/>
+          <w:color w:val="C00000"/>
+          <w:sz w:val="20"/>
+          <w:szCs w:val="20"/>
+        </w:rPr>
+        <w:t>2211</w:t>
       </w:r>
       <w:r>
         <w:rPr>
@@ -4384,7 +4225,24 @@
           <w:sz w:val="20"/>
           <w:szCs w:val="20"/>
         </w:rPr>
-        <w:t>account_number=000</w:t>
+        <w:t>account_number</w:t>
+      </w:r>
+      <w:r>
+        <w:rPr>
+          <w:rFonts w:eastAsia="Times New Roman" w:cs="Courier New"/>
+          <w:sz w:val="20"/>
+          <w:szCs w:val="20"/>
+        </w:rPr>
+        <w:t>=</w:t>
+      </w:r>
+      <w:r>
+        <w:rPr>
+          <w:rFonts w:eastAsia="Times New Roman" w:cs="Courier New"/>
+          <w:color w:val="C00000"/>
+          <w:sz w:val="20"/>
+          <w:szCs w:val="20"/>
+        </w:rPr>
+        <w:t>000</w:t>
       </w:r>
       <w:r>
         <w:rPr>
@@ -4905,6 +4763,7 @@
                 <w:sz w:val="24"/>
                 <w:szCs w:val="24"/>
               </w:rPr>
+              <w:lastRenderedPageBreak/>
               <w:t>username</w:t>
             </w:r>
           </w:p>
@@ -4951,7 +4810,6 @@
                 <w:sz w:val="24"/>
                 <w:szCs w:val="24"/>
               </w:rPr>
-              <w:lastRenderedPageBreak/>
               <w:t>photo_url</w:t>
             </w:r>
           </w:p>
@@ -5701,29 +5559,7 @@
           <w:sz w:val="20"/>
           <w:szCs w:val="20"/>
         </w:rPr>
-        <w:t xml:space="preserve">Code </w:t>
-      </w:r>
-      <w:proofErr w:type="spellStart"/>
-      <w:r>
-        <w:rPr>
-          <w:rFonts w:eastAsia="Times New Roman" w:cs="Times New Roman"/>
-          <w:b/>
-          <w:i/>
-          <w:sz w:val="20"/>
-          <w:szCs w:val="20"/>
-        </w:rPr>
-        <w:t>Snipet</w:t>
-      </w:r>
-      <w:proofErr w:type="spellEnd"/>
-      <w:r>
-        <w:rPr>
-          <w:rFonts w:eastAsia="Times New Roman" w:cs="Times New Roman"/>
-          <w:b/>
-          <w:i/>
-          <w:sz w:val="20"/>
-          <w:szCs w:val="20"/>
-        </w:rPr>
-        <w:t xml:space="preserve"> for Getting </w:t>
+        <w:t xml:space="preserve">Code Snipet for Getting </w:t>
       </w:r>
       <w:r>
         <w:rPr>
@@ -5768,7 +5604,6 @@
         </w:tabs>
         <w:spacing w:after="0" w:line="240" w:lineRule="auto"/>
       </w:pPr>
-      <w:proofErr w:type="gramStart"/>
       <w:r>
         <w:rPr>
           <w:rFonts w:eastAsia="Times New Roman" w:cs="Courier New"/>
@@ -5776,9 +5611,8 @@
           <w:sz w:val="20"/>
           <w:szCs w:val="20"/>
         </w:rPr>
-        <w:t>string</w:t>
-      </w:r>
-      <w:proofErr w:type="gramEnd"/>
+        <w:t xml:space="preserve">string UserProfile = </w:t>
+      </w:r>
       <w:r>
         <w:rPr>
           <w:rFonts w:eastAsia="Times New Roman" w:cs="Courier New"/>
@@ -5786,9 +5620,8 @@
           <w:sz w:val="20"/>
           <w:szCs w:val="20"/>
         </w:rPr>
-        <w:t xml:space="preserve"> </w:t>
-      </w:r>
-      <w:proofErr w:type="spellStart"/>
+        <w:t>MimoRestClient.getUser(</w:t>
+      </w:r>
       <w:r>
         <w:rPr>
           <w:rFonts w:eastAsia="Times New Roman" w:cs="Courier New"/>
@@ -5796,9 +5629,17 @@
           <w:sz w:val="20"/>
           <w:szCs w:val="20"/>
         </w:rPr>
-        <w:t>UserProfile</w:t>
-      </w:r>
-      <w:proofErr w:type="spellEnd"/>
+        <w:t>“</w:t>
+      </w:r>
+      <w:r>
+        <w:rPr>
+          <w:rFonts w:eastAsia="Times New Roman" w:cs="Courier New"/>
+          <w:color w:val="FF0000"/>
+          <w:sz w:val="20"/>
+          <w:szCs w:val="20"/>
+        </w:rPr>
+        <w:t>username</w:t>
+      </w:r>
       <w:r>
         <w:rPr>
           <w:rFonts w:eastAsia="Times New Roman" w:cs="Courier New"/>
@@ -5806,9 +5647,8 @@
           <w:sz w:val="20"/>
           <w:szCs w:val="20"/>
         </w:rPr>
-        <w:t xml:space="preserve"> = </w:t>
-      </w:r>
-      <w:proofErr w:type="spellStart"/>
+        <w:t>”</w:t>
+      </w:r>
       <w:r>
         <w:rPr>
           <w:rFonts w:eastAsia="Times New Roman" w:cs="Courier New"/>
@@ -5816,7 +5656,7 @@
           <w:sz w:val="20"/>
           <w:szCs w:val="20"/>
         </w:rPr>
-        <w:t>MimoOAuth</w:t>
+        <w:t xml:space="preserve">, </w:t>
       </w:r>
       <w:r>
         <w:rPr>
@@ -5825,9 +5665,17 @@
           <w:sz w:val="20"/>
           <w:szCs w:val="20"/>
         </w:rPr>
-        <w:t>.GetUserProfile</w:t>
-      </w:r>
-      <w:proofErr w:type="spellEnd"/>
+        <w:t>“</w:t>
+      </w:r>
+      <w:r>
+        <w:rPr>
+          <w:rFonts w:eastAsia="Times New Roman" w:cs="Courier New"/>
+          <w:color w:val="FF0000"/>
+          <w:sz w:val="20"/>
+          <w:szCs w:val="20"/>
+        </w:rPr>
+        <w:t>le</w:t>
+      </w:r>
       <w:r>
         <w:rPr>
           <w:rFonts w:eastAsia="Times New Roman" w:cs="Courier New"/>
@@ -5835,16 +5683,7 @@
           <w:sz w:val="20"/>
           <w:szCs w:val="20"/>
         </w:rPr>
-        <w:t>(</w:t>
-      </w:r>
-      <w:r>
-        <w:rPr>
-          <w:rFonts w:eastAsia="Times New Roman" w:cs="Courier New"/>
-          <w:color w:val="C00000"/>
-          <w:sz w:val="20"/>
-          <w:szCs w:val="20"/>
-        </w:rPr>
-        <w:t>"username=le"</w:t>
+        <w:t>”</w:t>
       </w:r>
       <w:r>
         <w:rPr>
@@ -5853,7 +5692,16 @@
           <w:sz w:val="20"/>
           <w:szCs w:val="20"/>
         </w:rPr>
-        <w:t>);</w:t>
+        <w:t>)</w:t>
+      </w:r>
+      <w:r>
+        <w:rPr>
+          <w:rFonts w:eastAsia="Times New Roman" w:cs="Courier New"/>
+          <w:color w:val="0070C0"/>
+          <w:sz w:val="20"/>
+          <w:szCs w:val="20"/>
+        </w:rPr>
+        <w:t>;</w:t>
       </w:r>
     </w:p>
     <w:p>
@@ -6168,7 +6016,7 @@
                 <w:sz w:val="24"/>
                 <w:szCs w:val="24"/>
               </w:rPr>
-              <w:t>notes</w:t>
+              <w:t>note</w:t>
             </w:r>
           </w:p>
         </w:tc>
@@ -6479,15 +6327,39 @@
           <w:sz w:val="20"/>
           <w:szCs w:val="20"/>
         </w:rPr>
-        <w:t>?access_token={Access_Token}</w:t>
-      </w:r>
-      <w:r>
-        <w:rPr>
-          <w:rFonts w:eastAsia="Times New Roman" w:cs="Courier New"/>
-          <w:sz w:val="20"/>
-          <w:szCs w:val="20"/>
-        </w:rPr>
-        <w:t>&amp;notes={notes}&amp;amount={amount_value}</w:t>
+        <w:t>?access_token={a</w:t>
+      </w:r>
+      <w:r>
+        <w:rPr>
+          <w:rFonts w:eastAsia="Times New Roman" w:cs="Courier New"/>
+          <w:sz w:val="20"/>
+          <w:szCs w:val="20"/>
+        </w:rPr>
+        <w:t>ccess_</w:t>
+      </w:r>
+      <w:r>
+        <w:rPr>
+          <w:rFonts w:eastAsia="Times New Roman" w:cs="Courier New"/>
+          <w:sz w:val="20"/>
+          <w:szCs w:val="20"/>
+        </w:rPr>
+        <w:t>t</w:t>
+      </w:r>
+      <w:r>
+        <w:rPr>
+          <w:rFonts w:eastAsia="Times New Roman" w:cs="Courier New"/>
+          <w:sz w:val="20"/>
+          <w:szCs w:val="20"/>
+        </w:rPr>
+        <w:t>oken}</w:t>
+      </w:r>
+      <w:r>
+        <w:rPr>
+          <w:rFonts w:eastAsia="Times New Roman" w:cs="Courier New"/>
+          <w:sz w:val="20"/>
+          <w:szCs w:val="20"/>
+        </w:rPr>
+        <w:t>&amp;notes={note}&amp;amount={amount}</w:t>
       </w:r>
     </w:p>
     <w:p>
@@ -6531,6 +6403,7 @@
           <w:sz w:val="20"/>
           <w:szCs w:val="20"/>
         </w:rPr>
+        <w:lastRenderedPageBreak/>
         <w:t>https://staging.mimo.com.ng/partner/transfers?access_token=</w:t>
       </w:r>
       <w:r>
@@ -6595,7 +6468,6 @@
           <w:sz w:val="20"/>
           <w:szCs w:val="20"/>
         </w:rPr>
-        <w:lastRenderedPageBreak/>
         <w:t>A successful request will respond with:</w:t>
       </w:r>
     </w:p>
@@ -6731,9 +6603,8 @@
           <w:sz w:val="20"/>
           <w:szCs w:val="20"/>
         </w:rPr>
-        <w:t xml:space="preserve">Code </w:t>
-      </w:r>
-      <w:proofErr w:type="spellStart"/>
+        <w:t xml:space="preserve">Code Snipet for Getting </w:t>
+      </w:r>
       <w:r>
         <w:rPr>
           <w:rFonts w:eastAsia="Times New Roman" w:cs="Times New Roman"/>
@@ -6742,9 +6613,8 @@
           <w:sz w:val="20"/>
           <w:szCs w:val="20"/>
         </w:rPr>
-        <w:t>Snipet</w:t>
-      </w:r>
-      <w:proofErr w:type="spellEnd"/>
+        <w:t>Money Transaction</w:t>
+      </w:r>
       <w:r>
         <w:rPr>
           <w:rFonts w:eastAsia="Times New Roman" w:cs="Times New Roman"/>
@@ -6753,7 +6623,7 @@
           <w:sz w:val="20"/>
           <w:szCs w:val="20"/>
         </w:rPr>
-        <w:t xml:space="preserve"> for Getting User Profile:</w:t>
+        <w:t>:</w:t>
       </w:r>
     </w:p>
     <w:p>
@@ -6784,7 +6654,6 @@
           <w:szCs w:val="20"/>
         </w:rPr>
       </w:pPr>
-      <w:proofErr w:type="gramStart"/>
       <w:r>
         <w:rPr>
           <w:rFonts w:eastAsia="Times New Roman" w:cs="Courier New"/>
@@ -6792,9 +6661,8 @@
           <w:sz w:val="20"/>
           <w:szCs w:val="20"/>
         </w:rPr>
-        <w:t>string</w:t>
-      </w:r>
-      <w:proofErr w:type="gramEnd"/>
+        <w:t xml:space="preserve">string MoneyTransfer = </w:t>
+      </w:r>
       <w:r>
         <w:rPr>
           <w:rFonts w:eastAsia="Times New Roman" w:cs="Courier New"/>
@@ -6802,9 +6670,8 @@
           <w:sz w:val="20"/>
           <w:szCs w:val="20"/>
         </w:rPr>
-        <w:t xml:space="preserve"> </w:t>
-      </w:r>
-      <w:proofErr w:type="spellStart"/>
+        <w:t>MimoRestClient.transaction(</w:t>
+      </w:r>
       <w:r>
         <w:rPr>
           <w:rFonts w:eastAsia="Times New Roman" w:cs="Courier New"/>
@@ -6812,9 +6679,17 @@
           <w:sz w:val="20"/>
           <w:szCs w:val="20"/>
         </w:rPr>
-        <w:t>MoneyTransfer</w:t>
-      </w:r>
-      <w:proofErr w:type="spellEnd"/>
+        <w:t>“</w:t>
+      </w:r>
+      <w:r>
+        <w:rPr>
+          <w:rFonts w:eastAsia="Times New Roman" w:cs="Courier New"/>
+          <w:color w:val="C00000"/>
+          <w:sz w:val="20"/>
+          <w:szCs w:val="20"/>
+        </w:rPr>
+        <w:t>100</w:t>
+      </w:r>
       <w:r>
         <w:rPr>
           <w:rFonts w:eastAsia="Times New Roman" w:cs="Courier New"/>
@@ -6822,9 +6697,8 @@
           <w:sz w:val="20"/>
           <w:szCs w:val="20"/>
         </w:rPr>
-        <w:t xml:space="preserve"> = </w:t>
-      </w:r>
-      <w:proofErr w:type="spellStart"/>
+        <w:t>”,</w:t>
+      </w:r>
       <w:r>
         <w:rPr>
           <w:rFonts w:eastAsia="Times New Roman" w:cs="Courier New"/>
@@ -6832,7 +6706,16 @@
           <w:sz w:val="20"/>
           <w:szCs w:val="20"/>
         </w:rPr>
-        <w:t>MimoOAuth</w:t>
+        <w:t>”</w:t>
+      </w:r>
+      <w:r>
+        <w:rPr>
+          <w:rFonts w:eastAsia="Times New Roman" w:cs="Courier New"/>
+          <w:color w:val="C00000"/>
+          <w:sz w:val="20"/>
+          <w:szCs w:val="20"/>
+        </w:rPr>
+        <w:t>buyKindle</w:t>
       </w:r>
       <w:r>
         <w:rPr>
@@ -6841,46 +6724,7 @@
           <w:sz w:val="20"/>
           <w:szCs w:val="20"/>
         </w:rPr>
-        <w:t>.GetUserProfile</w:t>
-      </w:r>
-      <w:proofErr w:type="spellEnd"/>
-      <w:r>
-        <w:rPr>
-          <w:rFonts w:eastAsia="Times New Roman" w:cs="Courier New"/>
-          <w:color w:val="0070C0"/>
-          <w:sz w:val="20"/>
-          <w:szCs w:val="20"/>
-        </w:rPr>
-        <w:t>(</w:t>
-      </w:r>
-      <w:r>
-        <w:rPr>
-          <w:rFonts w:eastAsia="Times New Roman" w:cs="Courier New"/>
-          <w:color w:val="C00000"/>
-          <w:sz w:val="20"/>
-          <w:szCs w:val="20"/>
-        </w:rPr>
-        <w:t>"&amp;notes=</w:t>
-      </w:r>
-      <w:proofErr w:type="spellStart"/>
-      <w:r>
-        <w:rPr>
-          <w:rFonts w:eastAsia="Times New Roman" w:cs="Courier New"/>
-          <w:color w:val="C00000"/>
-          <w:sz w:val="20"/>
-          <w:szCs w:val="20"/>
-        </w:rPr>
-        <w:t>buyKindle&amp;amount</w:t>
-      </w:r>
-      <w:proofErr w:type="spellEnd"/>
-      <w:r>
-        <w:rPr>
-          <w:rFonts w:eastAsia="Times New Roman" w:cs="Courier New"/>
-          <w:color w:val="C00000"/>
-          <w:sz w:val="20"/>
-          <w:szCs w:val="20"/>
-        </w:rPr>
-        <w:t>=100"</w:t>
+        <w:t>”</w:t>
       </w:r>
       <w:r>
         <w:rPr>

</xml_diff>

<commit_message>
Formatting and spelling correction in doc
</commit_message>
<xml_diff>
--- a/Mimo API.docx
+++ b/Mimo API.docx
@@ -375,6 +375,7 @@
                 <w:szCs w:val="24"/>
               </w:rPr>
             </w:pPr>
+            <w:proofErr w:type="spellStart"/>
             <w:r>
               <w:rPr>
                 <w:rFonts w:eastAsia="Times New Roman" w:cs="Times New Roman"/>
@@ -385,6 +386,7 @@
               </w:rPr>
               <w:t>Param</w:t>
             </w:r>
+            <w:proofErr w:type="spellEnd"/>
           </w:p>
         </w:tc>
         <w:tc>
@@ -453,6 +455,7 @@
                 <w:szCs w:val="24"/>
               </w:rPr>
             </w:pPr>
+            <w:proofErr w:type="spellStart"/>
             <w:r>
               <w:rPr>
                 <w:rFonts w:eastAsia="Times New Roman" w:cs="Times New Roman"/>
@@ -461,6 +464,7 @@
               </w:rPr>
               <w:t>client_id</w:t>
             </w:r>
+            <w:proofErr w:type="spellEnd"/>
           </w:p>
         </w:tc>
         <w:tc>
@@ -524,6 +528,7 @@
                 <w:szCs w:val="24"/>
               </w:rPr>
             </w:pPr>
+            <w:proofErr w:type="spellStart"/>
             <w:r>
               <w:rPr>
                 <w:rFonts w:eastAsia="Times New Roman" w:cs="Times New Roman"/>
@@ -532,6 +537,7 @@
               </w:rPr>
               <w:t>response_type</w:t>
             </w:r>
+            <w:proofErr w:type="spellEnd"/>
           </w:p>
         </w:tc>
         <w:tc>
@@ -1210,6 +1216,7 @@
                 <w:szCs w:val="24"/>
               </w:rPr>
             </w:pPr>
+            <w:proofErr w:type="spellStart"/>
             <w:r>
               <w:rPr>
                 <w:rFonts w:eastAsia="Times New Roman" w:cs="Times New Roman"/>
@@ -1220,6 +1227,7 @@
               </w:rPr>
               <w:t>Param</w:t>
             </w:r>
+            <w:proofErr w:type="spellEnd"/>
           </w:p>
         </w:tc>
         <w:tc>
@@ -1355,7 +1363,43 @@
           <w:sz w:val="20"/>
           <w:szCs w:val="20"/>
         </w:rPr>
-        <w:t>{url-to-be-redirected}?code={code}&amp;response_type=code</w:t>
+        <w:t>{url-to-be-redirected}</w:t>
+      </w:r>
+      <w:proofErr w:type="gramStart"/>
+      <w:r>
+        <w:rPr>
+          <w:rFonts w:eastAsia="Times New Roman" w:cs="Courier New"/>
+          <w:sz w:val="20"/>
+          <w:szCs w:val="20"/>
+        </w:rPr>
+        <w:t>?code</w:t>
+      </w:r>
+      <w:proofErr w:type="gramEnd"/>
+      <w:r>
+        <w:rPr>
+          <w:rFonts w:eastAsia="Times New Roman" w:cs="Courier New"/>
+          <w:sz w:val="20"/>
+          <w:szCs w:val="20"/>
+        </w:rPr>
+        <w:t>={code}&amp;</w:t>
+      </w:r>
+      <w:proofErr w:type="spellStart"/>
+      <w:r>
+        <w:rPr>
+          <w:rFonts w:eastAsia="Times New Roman" w:cs="Courier New"/>
+          <w:sz w:val="20"/>
+          <w:szCs w:val="20"/>
+        </w:rPr>
+        <w:t>response_type</w:t>
+      </w:r>
+      <w:proofErr w:type="spellEnd"/>
+      <w:r>
+        <w:rPr>
+          <w:rFonts w:eastAsia="Times New Roman" w:cs="Courier New"/>
+          <w:sz w:val="20"/>
+          <w:szCs w:val="20"/>
+        </w:rPr>
+        <w:t>=code</w:t>
       </w:r>
     </w:p>
     <w:p>
@@ -1413,8 +1457,54 @@
           <w:sz w:val="20"/>
           <w:szCs w:val="20"/>
         </w:rPr>
-        <w:t>{url-to-be-redirected}?response_type=access_denied</w:t>
-      </w:r>
+        <w:t>{url-to-be-redirected}</w:t>
+      </w:r>
+      <w:proofErr w:type="gramStart"/>
+      <w:r>
+        <w:rPr>
+          <w:rFonts w:eastAsia="Times New Roman" w:cs="Courier New"/>
+          <w:sz w:val="20"/>
+          <w:szCs w:val="20"/>
+        </w:rPr>
+        <w:t>?</w:t>
+      </w:r>
+      <w:proofErr w:type="spellStart"/>
+      <w:r>
+        <w:rPr>
+          <w:rFonts w:eastAsia="Times New Roman" w:cs="Courier New"/>
+          <w:sz w:val="20"/>
+          <w:szCs w:val="20"/>
+        </w:rPr>
+        <w:t>response</w:t>
+      </w:r>
+      <w:proofErr w:type="gramEnd"/>
+      <w:r>
+        <w:rPr>
+          <w:rFonts w:eastAsia="Times New Roman" w:cs="Courier New"/>
+          <w:sz w:val="20"/>
+          <w:szCs w:val="20"/>
+        </w:rPr>
+        <w:t>_type</w:t>
+      </w:r>
+      <w:proofErr w:type="spellEnd"/>
+      <w:r>
+        <w:rPr>
+          <w:rFonts w:eastAsia="Times New Roman" w:cs="Courier New"/>
+          <w:sz w:val="20"/>
+          <w:szCs w:val="20"/>
+        </w:rPr>
+        <w:t>=</w:t>
+      </w:r>
+      <w:proofErr w:type="spellStart"/>
+      <w:r>
+        <w:rPr>
+          <w:rFonts w:eastAsia="Times New Roman" w:cs="Courier New"/>
+          <w:sz w:val="20"/>
+          <w:szCs w:val="20"/>
+        </w:rPr>
+        <w:t>access_denied</w:t>
+      </w:r>
+      <w:proofErr w:type="spellEnd"/>
     </w:p>
     <w:p>
       <w:pPr>
@@ -1443,7 +1533,27 @@
           <w:sz w:val="20"/>
           <w:szCs w:val="20"/>
         </w:rPr>
-        <w:t>Code Snipet for Getting Access Code</w:t>
+        <w:t xml:space="preserve">Code </w:t>
+      </w:r>
+      <w:r>
+        <w:rPr>
+          <w:rFonts w:eastAsia="Times New Roman" w:cs="Times New Roman"/>
+          <w:b/>
+          <w:i/>
+          <w:sz w:val="20"/>
+          <w:szCs w:val="20"/>
+        </w:rPr>
+        <w:t>Snippet</w:t>
+      </w:r>
+      <w:r>
+        <w:rPr>
+          <w:rFonts w:eastAsia="Times New Roman" w:cs="Times New Roman"/>
+          <w:b/>
+          <w:i/>
+          <w:sz w:val="20"/>
+          <w:szCs w:val="20"/>
+        </w:rPr>
+        <w:t xml:space="preserve"> for Getting Access Code</w:t>
       </w:r>
       <w:r>
         <w:rPr>
@@ -1469,6 +1579,8 @@
           <w:szCs w:val="20"/>
         </w:rPr>
       </w:pPr>
+      <w:proofErr w:type="spellStart"/>
+      <w:proofErr w:type="gramStart"/>
       <w:r>
         <w:rPr>
           <w:rFonts w:eastAsia="Times New Roman" w:cs="Times New Roman"/>
@@ -1476,7 +1588,27 @@
           <w:sz w:val="20"/>
           <w:szCs w:val="20"/>
         </w:rPr>
-        <w:t>MimoRestClient.GetAccessCode();</w:t>
+        <w:t>MimoRestClient.GetAccessCode</w:t>
+      </w:r>
+      <w:proofErr w:type="spellEnd"/>
+      <w:r>
+        <w:rPr>
+          <w:rFonts w:eastAsia="Times New Roman" w:cs="Times New Roman"/>
+          <w:color w:val="0070C0"/>
+          <w:sz w:val="20"/>
+          <w:szCs w:val="20"/>
+        </w:rPr>
+        <w:t>(</w:t>
+      </w:r>
+      <w:proofErr w:type="gramEnd"/>
+      <w:r>
+        <w:rPr>
+          <w:rFonts w:eastAsia="Times New Roman" w:cs="Times New Roman"/>
+          <w:color w:val="0070C0"/>
+          <w:sz w:val="20"/>
+          <w:szCs w:val="20"/>
+        </w:rPr>
+        <w:t>);</w:t>
       </w:r>
     </w:p>
     <w:p>
@@ -1560,6 +1692,7 @@
         </w:rPr>
         <w:t xml:space="preserve">also set </w:t>
       </w:r>
+      <w:proofErr w:type="gramStart"/>
       <w:r>
         <w:rPr>
           <w:rFonts w:eastAsia="Times New Roman" w:cs="Courier New"/>
@@ -1578,7 +1711,40 @@
           <w:sz w:val="20"/>
           <w:szCs w:val="20"/>
         </w:rPr>
-        <w:t>ssion["Mimo_Client_AccessCode"]</w:t>
+        <w:t>ssion[</w:t>
+      </w:r>
+      <w:proofErr w:type="gramEnd"/>
+      <w:r>
+        <w:rPr>
+          <w:rFonts w:eastAsia="Times New Roman" w:cs="Courier New"/>
+          <w:b/>
+          <w:i/>
+          <w:sz w:val="20"/>
+          <w:szCs w:val="20"/>
+        </w:rPr>
+        <w:t>"</w:t>
+      </w:r>
+      <w:proofErr w:type="spellStart"/>
+      <w:r>
+        <w:rPr>
+          <w:rFonts w:eastAsia="Times New Roman" w:cs="Courier New"/>
+          <w:b/>
+          <w:i/>
+          <w:sz w:val="20"/>
+          <w:szCs w:val="20"/>
+        </w:rPr>
+        <w:t>Mimo_Client_AccessCode</w:t>
+      </w:r>
+      <w:proofErr w:type="spellEnd"/>
+      <w:r>
+        <w:rPr>
+          <w:rFonts w:eastAsia="Times New Roman" w:cs="Courier New"/>
+          <w:b/>
+          <w:i/>
+          <w:sz w:val="20"/>
+          <w:szCs w:val="20"/>
+        </w:rPr>
+        <w:t>"]</w:t>
       </w:r>
       <w:r>
         <w:rPr>
@@ -1625,6 +1791,7 @@
           <w:szCs w:val="20"/>
         </w:rPr>
       </w:pPr>
+      <w:proofErr w:type="gramStart"/>
       <w:r>
         <w:rPr>
           <w:rFonts w:eastAsia="Times New Roman" w:cs="Courier New"/>
@@ -1633,7 +1800,57 @@
           <w:szCs w:val="20"/>
         </w:rPr>
         <w:lastRenderedPageBreak/>
-        <w:t>if (Request.QueryString["code"] != "" &amp;&amp; Request.QueryString["code"] != null)</w:t>
+        <w:t>if</w:t>
+      </w:r>
+      <w:proofErr w:type="gramEnd"/>
+      <w:r>
+        <w:rPr>
+          <w:rFonts w:eastAsia="Times New Roman" w:cs="Courier New"/>
+          <w:color w:val="0070C0"/>
+          <w:sz w:val="20"/>
+          <w:szCs w:val="20"/>
+        </w:rPr>
+        <w:t xml:space="preserve"> (</w:t>
+      </w:r>
+      <w:proofErr w:type="spellStart"/>
+      <w:r>
+        <w:rPr>
+          <w:rFonts w:eastAsia="Times New Roman" w:cs="Courier New"/>
+          <w:color w:val="0070C0"/>
+          <w:sz w:val="20"/>
+          <w:szCs w:val="20"/>
+        </w:rPr>
+        <w:t>Request.QueryString</w:t>
+      </w:r>
+      <w:proofErr w:type="spellEnd"/>
+      <w:r>
+        <w:rPr>
+          <w:rFonts w:eastAsia="Times New Roman" w:cs="Courier New"/>
+          <w:color w:val="0070C0"/>
+          <w:sz w:val="20"/>
+          <w:szCs w:val="20"/>
+        </w:rPr>
+        <w:t xml:space="preserve">["code"] != "" &amp;&amp; </w:t>
+      </w:r>
+      <w:proofErr w:type="spellStart"/>
+      <w:r>
+        <w:rPr>
+          <w:rFonts w:eastAsia="Times New Roman" w:cs="Courier New"/>
+          <w:color w:val="0070C0"/>
+          <w:sz w:val="20"/>
+          <w:szCs w:val="20"/>
+        </w:rPr>
+        <w:t>Request.QueryString</w:t>
+      </w:r>
+      <w:proofErr w:type="spellEnd"/>
+      <w:r>
+        <w:rPr>
+          <w:rFonts w:eastAsia="Times New Roman" w:cs="Courier New"/>
+          <w:color w:val="0070C0"/>
+          <w:sz w:val="20"/>
+          <w:szCs w:val="20"/>
+        </w:rPr>
+        <w:t>["code"] != null)</w:t>
       </w:r>
     </w:p>
     <w:p>
@@ -1711,6 +1928,7 @@
         </w:rPr>
         <w:tab/>
       </w:r>
+      <w:proofErr w:type="gramStart"/>
       <w:r>
         <w:rPr>
           <w:rFonts w:eastAsia="Times New Roman" w:cs="Courier New"/>
@@ -1718,7 +1936,77 @@
           <w:sz w:val="20"/>
           <w:szCs w:val="20"/>
         </w:rPr>
-        <w:t>Session["Mimo_Client_AccessCode"] = Convert.ToString(Request.QueryString["code"]);</w:t>
+        <w:t>Session[</w:t>
+      </w:r>
+      <w:proofErr w:type="gramEnd"/>
+      <w:r>
+        <w:rPr>
+          <w:rFonts w:eastAsia="Times New Roman" w:cs="Courier New"/>
+          <w:color w:val="0070C0"/>
+          <w:sz w:val="20"/>
+          <w:szCs w:val="20"/>
+        </w:rPr>
+        <w:t>"</w:t>
+      </w:r>
+      <w:proofErr w:type="spellStart"/>
+      <w:r>
+        <w:rPr>
+          <w:rFonts w:eastAsia="Times New Roman" w:cs="Courier New"/>
+          <w:color w:val="0070C0"/>
+          <w:sz w:val="20"/>
+          <w:szCs w:val="20"/>
+        </w:rPr>
+        <w:t>Mimo_Client_AccessCode</w:t>
+      </w:r>
+      <w:proofErr w:type="spellEnd"/>
+      <w:r>
+        <w:rPr>
+          <w:rFonts w:eastAsia="Times New Roman" w:cs="Courier New"/>
+          <w:color w:val="0070C0"/>
+          <w:sz w:val="20"/>
+          <w:szCs w:val="20"/>
+        </w:rPr>
+        <w:t xml:space="preserve">"] = </w:t>
+      </w:r>
+      <w:proofErr w:type="spellStart"/>
+      <w:r>
+        <w:rPr>
+          <w:rFonts w:eastAsia="Times New Roman" w:cs="Courier New"/>
+          <w:color w:val="0070C0"/>
+          <w:sz w:val="20"/>
+          <w:szCs w:val="20"/>
+        </w:rPr>
+        <w:t>Convert.ToString</w:t>
+      </w:r>
+      <w:proofErr w:type="spellEnd"/>
+      <w:r>
+        <w:rPr>
+          <w:rFonts w:eastAsia="Times New Roman" w:cs="Courier New"/>
+          <w:color w:val="0070C0"/>
+          <w:sz w:val="20"/>
+          <w:szCs w:val="20"/>
+        </w:rPr>
+        <w:t>(</w:t>
+      </w:r>
+      <w:proofErr w:type="spellStart"/>
+      <w:r>
+        <w:rPr>
+          <w:rFonts w:eastAsia="Times New Roman" w:cs="Courier New"/>
+          <w:color w:val="0070C0"/>
+          <w:sz w:val="20"/>
+          <w:szCs w:val="20"/>
+        </w:rPr>
+        <w:t>Request.QueryString</w:t>
+      </w:r>
+      <w:proofErr w:type="spellEnd"/>
+      <w:r>
+        <w:rPr>
+          <w:rFonts w:eastAsia="Times New Roman" w:cs="Courier New"/>
+          <w:color w:val="0070C0"/>
+          <w:sz w:val="20"/>
+          <w:szCs w:val="20"/>
+        </w:rPr>
+        <w:t>["code"]);</w:t>
       </w:r>
     </w:p>
     <w:p>
@@ -1928,6 +2216,7 @@
                 <w:szCs w:val="24"/>
               </w:rPr>
             </w:pPr>
+            <w:proofErr w:type="spellStart"/>
             <w:r>
               <w:rPr>
                 <w:rFonts w:eastAsia="Times New Roman" w:cs="Times New Roman"/>
@@ -1938,6 +2227,7 @@
               </w:rPr>
               <w:t>Param</w:t>
             </w:r>
+            <w:proofErr w:type="spellEnd"/>
           </w:p>
         </w:tc>
         <w:tc>
@@ -2006,6 +2296,7 @@
                 <w:szCs w:val="24"/>
               </w:rPr>
             </w:pPr>
+            <w:proofErr w:type="spellStart"/>
             <w:r>
               <w:rPr>
                 <w:rFonts w:eastAsia="Times New Roman" w:cs="Times New Roman"/>
@@ -2014,6 +2305,7 @@
               </w:rPr>
               <w:t>client_id</w:t>
             </w:r>
+            <w:proofErr w:type="spellEnd"/>
           </w:p>
         </w:tc>
         <w:tc>
@@ -2077,6 +2369,7 @@
                 <w:szCs w:val="24"/>
               </w:rPr>
             </w:pPr>
+            <w:proofErr w:type="spellStart"/>
             <w:r>
               <w:rPr>
                 <w:rFonts w:eastAsia="Times New Roman" w:cs="Times New Roman"/>
@@ -2085,6 +2378,7 @@
               </w:rPr>
               <w:t>client_secret</w:t>
             </w:r>
+            <w:proofErr w:type="spellEnd"/>
           </w:p>
         </w:tc>
         <w:tc>
@@ -2151,6 +2445,7 @@
                 <w:szCs w:val="24"/>
               </w:rPr>
             </w:pPr>
+            <w:proofErr w:type="spellStart"/>
             <w:r>
               <w:rPr>
                 <w:rFonts w:eastAsia="Times New Roman" w:cs="Times New Roman"/>
@@ -2159,6 +2454,7 @@
               </w:rPr>
               <w:t>grant_type</w:t>
             </w:r>
+            <w:proofErr w:type="spellEnd"/>
           </w:p>
         </w:tc>
         <w:tc>
@@ -2180,7 +2476,25 @@
                 <w:sz w:val="24"/>
                 <w:szCs w:val="24"/>
               </w:rPr>
-              <w:t>Use a value of 'authorization_code' for a web server application.</w:t>
+              <w:t>Use a value of '</w:t>
+            </w:r>
+            <w:proofErr w:type="spellStart"/>
+            <w:r>
+              <w:rPr>
+                <w:rFonts w:eastAsia="Times New Roman" w:cs="Times New Roman"/>
+                <w:sz w:val="24"/>
+                <w:szCs w:val="24"/>
+              </w:rPr>
+              <w:t>authorization_code</w:t>
+            </w:r>
+            <w:proofErr w:type="spellEnd"/>
+            <w:r>
+              <w:rPr>
+                <w:rFonts w:eastAsia="Times New Roman" w:cs="Times New Roman"/>
+                <w:sz w:val="24"/>
+                <w:szCs w:val="24"/>
+              </w:rPr>
+              <w:t>' for a web server application.</w:t>
             </w:r>
           </w:p>
         </w:tc>
@@ -2745,6 +3059,7 @@
                 <w:szCs w:val="24"/>
               </w:rPr>
             </w:pPr>
+            <w:proofErr w:type="spellStart"/>
             <w:r>
               <w:rPr>
                 <w:rFonts w:eastAsia="Times New Roman" w:cs="Times New Roman"/>
@@ -2755,6 +3070,7 @@
               </w:rPr>
               <w:t>Param</w:t>
             </w:r>
+            <w:proofErr w:type="spellEnd"/>
           </w:p>
         </w:tc>
         <w:tc>
@@ -2800,6 +3116,7 @@
                 <w:szCs w:val="24"/>
               </w:rPr>
             </w:pPr>
+            <w:proofErr w:type="spellStart"/>
             <w:r>
               <w:rPr>
                 <w:rFonts w:eastAsia="Times New Roman" w:cs="Times New Roman"/>
@@ -2808,6 +3125,7 @@
               </w:rPr>
               <w:t>access_token</w:t>
             </w:r>
+            <w:proofErr w:type="spellEnd"/>
           </w:p>
         </w:tc>
         <w:tc>
@@ -2848,6 +3166,7 @@
                 <w:szCs w:val="24"/>
               </w:rPr>
             </w:pPr>
+            <w:proofErr w:type="spellStart"/>
             <w:r>
               <w:rPr>
                 <w:rFonts w:eastAsia="Times New Roman" w:cs="Times New Roman"/>
@@ -2856,6 +3175,7 @@
               </w:rPr>
               <w:t>expires_in</w:t>
             </w:r>
+            <w:proofErr w:type="spellEnd"/>
           </w:p>
         </w:tc>
         <w:tc>
@@ -3008,7 +3328,43 @@
           <w:sz w:val="20"/>
           <w:szCs w:val="20"/>
         </w:rPr>
-        <w:t xml:space="preserve">  "access_token": "abcdefg"</w:t>
+        <w:t xml:space="preserve">  "</w:t>
+      </w:r>
+      <w:proofErr w:type="spellStart"/>
+      <w:r>
+        <w:rPr>
+          <w:rFonts w:eastAsia="Times New Roman" w:cs="Courier New"/>
+          <w:sz w:val="20"/>
+          <w:szCs w:val="20"/>
+        </w:rPr>
+        <w:t>access_token</w:t>
+      </w:r>
+      <w:proofErr w:type="spellEnd"/>
+      <w:r>
+        <w:rPr>
+          <w:rFonts w:eastAsia="Times New Roman" w:cs="Courier New"/>
+          <w:sz w:val="20"/>
+          <w:szCs w:val="20"/>
+        </w:rPr>
+        <w:t>": "</w:t>
+      </w:r>
+      <w:proofErr w:type="spellStart"/>
+      <w:r>
+        <w:rPr>
+          <w:rFonts w:eastAsia="Times New Roman" w:cs="Courier New"/>
+          <w:sz w:val="20"/>
+          <w:szCs w:val="20"/>
+        </w:rPr>
+        <w:t>abcdefg</w:t>
+      </w:r>
+      <w:proofErr w:type="spellEnd"/>
+      <w:r>
+        <w:rPr>
+          <w:rFonts w:eastAsia="Times New Roman" w:cs="Courier New"/>
+          <w:sz w:val="20"/>
+          <w:szCs w:val="20"/>
+        </w:rPr>
+        <w:t>"</w:t>
       </w:r>
       <w:r>
         <w:rPr>
@@ -3056,7 +3412,25 @@
           <w:sz w:val="20"/>
           <w:szCs w:val="20"/>
         </w:rPr>
-        <w:t xml:space="preserve">  “expires_in”:”2099-12-31”</w:t>
+        <w:t xml:space="preserve">  “</w:t>
+      </w:r>
+      <w:proofErr w:type="spellStart"/>
+      <w:r>
+        <w:rPr>
+          <w:rFonts w:eastAsia="Times New Roman" w:cs="Courier New"/>
+          <w:sz w:val="20"/>
+          <w:szCs w:val="20"/>
+        </w:rPr>
+        <w:t>expires_in</w:t>
+      </w:r>
+      <w:proofErr w:type="spellEnd"/>
+      <w:r>
+        <w:rPr>
+          <w:rFonts w:eastAsia="Times New Roman" w:cs="Courier New"/>
+          <w:sz w:val="20"/>
+          <w:szCs w:val="20"/>
+        </w:rPr>
+        <w:t>”:”2099-12-31”</w:t>
       </w:r>
     </w:p>
     <w:p>
@@ -3115,7 +3489,27 @@
           <w:szCs w:val="20"/>
         </w:rPr>
         <w:lastRenderedPageBreak/>
-        <w:t>Code Snipet for Getting Access Token</w:t>
+        <w:t xml:space="preserve">Code </w:t>
+      </w:r>
+      <w:r>
+        <w:rPr>
+          <w:rFonts w:eastAsia="Times New Roman" w:cs="Times New Roman"/>
+          <w:b/>
+          <w:i/>
+          <w:sz w:val="20"/>
+          <w:szCs w:val="20"/>
+        </w:rPr>
+        <w:t>Snippet</w:t>
+      </w:r>
+      <w:r>
+        <w:rPr>
+          <w:rFonts w:eastAsia="Times New Roman" w:cs="Times New Roman"/>
+          <w:b/>
+          <w:i/>
+          <w:sz w:val="20"/>
+          <w:szCs w:val="20"/>
+        </w:rPr>
+        <w:t xml:space="preserve"> for Getting Access Token</w:t>
       </w:r>
       <w:r>
         <w:rPr>
@@ -3156,6 +3550,7 @@
           <w:szCs w:val="20"/>
         </w:rPr>
       </w:pPr>
+      <w:proofErr w:type="gramStart"/>
       <w:r>
         <w:rPr>
           <w:rFonts w:eastAsia="Times New Roman" w:cs="Courier New"/>
@@ -3163,8 +3558,9 @@
           <w:sz w:val="20"/>
           <w:szCs w:val="20"/>
         </w:rPr>
-        <w:t xml:space="preserve">string AccessToken = </w:t>
-      </w:r>
+        <w:t>string</w:t>
+      </w:r>
+      <w:proofErr w:type="gramEnd"/>
       <w:r>
         <w:rPr>
           <w:rFonts w:eastAsia="Times New Roman" w:cs="Courier New"/>
@@ -3172,7 +3568,47 @@
           <w:sz w:val="20"/>
           <w:szCs w:val="20"/>
         </w:rPr>
-        <w:t>MimoRestClient.requestToken()</w:t>
+        <w:t xml:space="preserve"> </w:t>
+      </w:r>
+      <w:proofErr w:type="spellStart"/>
+      <w:r>
+        <w:rPr>
+          <w:rFonts w:eastAsia="Times New Roman" w:cs="Courier New"/>
+          <w:color w:val="0070C0"/>
+          <w:sz w:val="20"/>
+          <w:szCs w:val="20"/>
+        </w:rPr>
+        <w:t>AccessToken</w:t>
+      </w:r>
+      <w:proofErr w:type="spellEnd"/>
+      <w:r>
+        <w:rPr>
+          <w:rFonts w:eastAsia="Times New Roman" w:cs="Courier New"/>
+          <w:color w:val="0070C0"/>
+          <w:sz w:val="20"/>
+          <w:szCs w:val="20"/>
+        </w:rPr>
+        <w:t xml:space="preserve"> = </w:t>
+      </w:r>
+      <w:proofErr w:type="spellStart"/>
+      <w:r>
+        <w:rPr>
+          <w:rFonts w:eastAsia="Times New Roman" w:cs="Courier New"/>
+          <w:color w:val="0070C0"/>
+          <w:sz w:val="20"/>
+          <w:szCs w:val="20"/>
+        </w:rPr>
+        <w:t>MimoRestClient.requestToken</w:t>
+      </w:r>
+      <w:proofErr w:type="spellEnd"/>
+      <w:r>
+        <w:rPr>
+          <w:rFonts w:eastAsia="Times New Roman" w:cs="Courier New"/>
+          <w:color w:val="0070C0"/>
+          <w:sz w:val="20"/>
+          <w:szCs w:val="20"/>
+        </w:rPr>
+        <w:t>()</w:t>
       </w:r>
       <w:r>
         <w:rPr>
@@ -3240,6 +3676,7 @@
         </w:rPr>
         <w:t xml:space="preserve">API / </w:t>
       </w:r>
+      <w:proofErr w:type="spellStart"/>
       <w:r>
         <w:rPr>
           <w:rFonts w:cs="Consolas"/>
@@ -3247,8 +3684,18 @@
           <w:sz w:val="24"/>
           <w:szCs w:val="24"/>
         </w:rPr>
-        <w:t>GetUserProfile</w:t>
-      </w:r>
+        <w:t>g</w:t>
+      </w:r>
+      <w:r>
+        <w:rPr>
+          <w:rFonts w:cs="Consolas"/>
+          <w:b/>
+          <w:sz w:val="24"/>
+          <w:szCs w:val="24"/>
+        </w:rPr>
+        <w:t>etUser</w:t>
+      </w:r>
+      <w:proofErr w:type="spellEnd"/>
       <w:r>
         <w:rPr>
           <w:rFonts w:cs="Consolas"/>
@@ -3409,6 +3856,7 @@
                 <w:szCs w:val="24"/>
               </w:rPr>
             </w:pPr>
+            <w:proofErr w:type="spellStart"/>
             <w:r>
               <w:rPr>
                 <w:rFonts w:eastAsia="Times New Roman" w:cs="Times New Roman"/>
@@ -3419,6 +3867,7 @@
               </w:rPr>
               <w:t>Param</w:t>
             </w:r>
+            <w:proofErr w:type="spellEnd"/>
           </w:p>
         </w:tc>
         <w:tc>
@@ -3487,6 +3936,7 @@
                 <w:szCs w:val="24"/>
               </w:rPr>
             </w:pPr>
+            <w:proofErr w:type="spellStart"/>
             <w:r>
               <w:rPr>
                 <w:rFonts w:eastAsia="Times New Roman" w:cs="Times New Roman"/>
@@ -3495,6 +3945,7 @@
               </w:rPr>
               <w:t>sSearchField</w:t>
             </w:r>
+            <w:proofErr w:type="spellEnd"/>
           </w:p>
           <w:p>
             <w:pPr>
@@ -3593,8 +4044,18 @@
                 <w:sz w:val="24"/>
                 <w:szCs w:val="24"/>
               </w:rPr>
-              <w:t>4)account_number</w:t>
-            </w:r>
+              <w:t>4)</w:t>
+            </w:r>
+            <w:proofErr w:type="spellStart"/>
+            <w:r>
+              <w:rPr>
+                <w:rFonts w:eastAsia="Times New Roman" w:cs="Times New Roman"/>
+                <w:sz w:val="24"/>
+                <w:szCs w:val="24"/>
+              </w:rPr>
+              <w:t>account_number</w:t>
+            </w:r>
+            <w:proofErr w:type="spellEnd"/>
           </w:p>
         </w:tc>
       </w:tr>
@@ -3635,6 +4096,7 @@
                 <w:szCs w:val="24"/>
               </w:rPr>
             </w:pPr>
+            <w:proofErr w:type="spellStart"/>
             <w:r>
               <w:rPr>
                 <w:rFonts w:eastAsia="Times New Roman" w:cs="Times New Roman"/>
@@ -3643,6 +4105,7 @@
               </w:rPr>
               <w:t>sValue</w:t>
             </w:r>
+            <w:proofErr w:type="spellEnd"/>
           </w:p>
         </w:tc>
         <w:tc>
@@ -3701,6 +4164,7 @@
                 <w:szCs w:val="24"/>
               </w:rPr>
             </w:pPr>
+            <w:proofErr w:type="spellStart"/>
             <w:r>
               <w:rPr>
                 <w:rFonts w:eastAsia="Times New Roman" w:cs="Times New Roman"/>
@@ -3725,6 +4189,7 @@
               </w:rPr>
               <w:t>token</w:t>
             </w:r>
+            <w:proofErr w:type="spellEnd"/>
           </w:p>
         </w:tc>
         <w:tc>
@@ -4311,6 +4776,7 @@
                 <w:szCs w:val="24"/>
               </w:rPr>
             </w:pPr>
+            <w:proofErr w:type="spellStart"/>
             <w:r>
               <w:rPr>
                 <w:rFonts w:eastAsia="Times New Roman" w:cs="Times New Roman"/>
@@ -4321,6 +4787,7 @@
               </w:rPr>
               <w:t>Param</w:t>
             </w:r>
+            <w:proofErr w:type="spellEnd"/>
           </w:p>
         </w:tc>
         <w:tc>
@@ -4366,6 +4833,7 @@
                 <w:szCs w:val="24"/>
               </w:rPr>
             </w:pPr>
+            <w:proofErr w:type="spellStart"/>
             <w:r>
               <w:rPr>
                 <w:rFonts w:eastAsia="Times New Roman" w:cs="Times New Roman"/>
@@ -4374,6 +4842,7 @@
               </w:rPr>
               <w:t>account_number</w:t>
             </w:r>
+            <w:proofErr w:type="spellEnd"/>
           </w:p>
         </w:tc>
         <w:tc>
@@ -4446,6 +4915,7 @@
                 <w:szCs w:val="24"/>
               </w:rPr>
             </w:pPr>
+            <w:proofErr w:type="spellStart"/>
             <w:r>
               <w:rPr>
                 <w:rFonts w:eastAsia="Times New Roman" w:cs="Times New Roman"/>
@@ -4454,6 +4924,7 @@
               </w:rPr>
               <w:t>account_type</w:t>
             </w:r>
+            <w:proofErr w:type="spellEnd"/>
           </w:p>
         </w:tc>
         <w:tc>
@@ -4526,6 +4997,7 @@
                 <w:szCs w:val="24"/>
               </w:rPr>
             </w:pPr>
+            <w:proofErr w:type="spellStart"/>
             <w:r>
               <w:rPr>
                 <w:rFonts w:eastAsia="Times New Roman" w:cs="Times New Roman"/>
@@ -4534,6 +5006,7 @@
               </w:rPr>
               <w:t>company_name</w:t>
             </w:r>
+            <w:proofErr w:type="spellEnd"/>
           </w:p>
         </w:tc>
         <w:tc>
@@ -4573,6 +5046,7 @@
                 <w:szCs w:val="24"/>
               </w:rPr>
             </w:pPr>
+            <w:proofErr w:type="spellStart"/>
             <w:r>
               <w:rPr>
                 <w:rFonts w:eastAsia="Times New Roman" w:cs="Times New Roman"/>
@@ -4581,6 +5055,7 @@
               </w:rPr>
               <w:t>first_name</w:t>
             </w:r>
+            <w:proofErr w:type="spellEnd"/>
           </w:p>
         </w:tc>
         <w:tc>
@@ -4665,6 +5140,7 @@
                 <w:szCs w:val="24"/>
               </w:rPr>
             </w:pPr>
+            <w:proofErr w:type="spellStart"/>
             <w:r>
               <w:rPr>
                 <w:rFonts w:eastAsia="Times New Roman" w:cs="Times New Roman"/>
@@ -4673,6 +5149,7 @@
               </w:rPr>
               <w:t>middle_name</w:t>
             </w:r>
+            <w:proofErr w:type="spellEnd"/>
           </w:p>
         </w:tc>
         <w:tc>
@@ -4804,6 +5281,7 @@
                 <w:szCs w:val="24"/>
               </w:rPr>
             </w:pPr>
+            <w:proofErr w:type="spellStart"/>
             <w:r>
               <w:rPr>
                 <w:rFonts w:eastAsia="Times New Roman" w:cs="Times New Roman"/>
@@ -4812,6 +5290,7 @@
               </w:rPr>
               <w:t>photo_url</w:t>
             </w:r>
+            <w:proofErr w:type="spellEnd"/>
           </w:p>
         </w:tc>
         <w:tc>
@@ -5048,7 +5527,25 @@
           <w:sz w:val="20"/>
           <w:szCs w:val="20"/>
         </w:rPr>
-        <w:t>"account_number" =&gt; "0000010123-0",</w:t>
+        <w:t>"</w:t>
+      </w:r>
+      <w:proofErr w:type="spellStart"/>
+      <w:r>
+        <w:rPr>
+          <w:rFonts w:eastAsia="Times New Roman" w:cs="Courier New"/>
+          <w:sz w:val="20"/>
+          <w:szCs w:val="20"/>
+        </w:rPr>
+        <w:t>account_number</w:t>
+      </w:r>
+      <w:proofErr w:type="spellEnd"/>
+      <w:r>
+        <w:rPr>
+          <w:rFonts w:eastAsia="Times New Roman" w:cs="Courier New"/>
+          <w:sz w:val="20"/>
+          <w:szCs w:val="20"/>
+        </w:rPr>
+        <w:t>" =&gt; "0000010123-0",</w:t>
       </w:r>
     </w:p>
     <w:p>
@@ -5091,7 +5588,25 @@
           <w:sz w:val="20"/>
           <w:szCs w:val="20"/>
         </w:rPr>
-        <w:t>"account_type" =&gt; "personal",</w:t>
+        <w:t>"</w:t>
+      </w:r>
+      <w:proofErr w:type="spellStart"/>
+      <w:r>
+        <w:rPr>
+          <w:rFonts w:eastAsia="Times New Roman" w:cs="Courier New"/>
+          <w:sz w:val="20"/>
+          <w:szCs w:val="20"/>
+        </w:rPr>
+        <w:t>account_type</w:t>
+      </w:r>
+      <w:proofErr w:type="spellEnd"/>
+      <w:r>
+        <w:rPr>
+          <w:rFonts w:eastAsia="Times New Roman" w:cs="Courier New"/>
+          <w:sz w:val="20"/>
+          <w:szCs w:val="20"/>
+        </w:rPr>
+        <w:t>" =&gt; "personal",</w:t>
       </w:r>
     </w:p>
     <w:p>
@@ -5135,7 +5650,25 @@
           <w:sz w:val="20"/>
           <w:szCs w:val="20"/>
         </w:rPr>
-        <w:t>"company_name" =&gt; "",</w:t>
+        <w:t>"</w:t>
+      </w:r>
+      <w:proofErr w:type="spellStart"/>
+      <w:r>
+        <w:rPr>
+          <w:rFonts w:eastAsia="Times New Roman" w:cs="Courier New"/>
+          <w:sz w:val="20"/>
+          <w:szCs w:val="20"/>
+        </w:rPr>
+        <w:t>company_name</w:t>
+      </w:r>
+      <w:proofErr w:type="spellEnd"/>
+      <w:r>
+        <w:rPr>
+          <w:rFonts w:eastAsia="Times New Roman" w:cs="Courier New"/>
+          <w:sz w:val="20"/>
+          <w:szCs w:val="20"/>
+        </w:rPr>
+        <w:t>" =&gt; "",</w:t>
       </w:r>
     </w:p>
     <w:p>
@@ -5184,7 +5717,43 @@
           <w:sz w:val="20"/>
           <w:szCs w:val="20"/>
         </w:rPr>
-        <w:t>"first_name" =&gt; "fname",</w:t>
+        <w:t>"</w:t>
+      </w:r>
+      <w:proofErr w:type="spellStart"/>
+      <w:r>
+        <w:rPr>
+          <w:rFonts w:eastAsia="Times New Roman" w:cs="Courier New"/>
+          <w:sz w:val="20"/>
+          <w:szCs w:val="20"/>
+        </w:rPr>
+        <w:t>first_name</w:t>
+      </w:r>
+      <w:proofErr w:type="spellEnd"/>
+      <w:r>
+        <w:rPr>
+          <w:rFonts w:eastAsia="Times New Roman" w:cs="Courier New"/>
+          <w:sz w:val="20"/>
+          <w:szCs w:val="20"/>
+        </w:rPr>
+        <w:t>" =&gt; "</w:t>
+      </w:r>
+      <w:proofErr w:type="spellStart"/>
+      <w:r>
+        <w:rPr>
+          <w:rFonts w:eastAsia="Times New Roman" w:cs="Courier New"/>
+          <w:sz w:val="20"/>
+          <w:szCs w:val="20"/>
+        </w:rPr>
+        <w:t>fname</w:t>
+      </w:r>
+      <w:proofErr w:type="spellEnd"/>
+      <w:r>
+        <w:rPr>
+          <w:rFonts w:eastAsia="Times New Roman" w:cs="Courier New"/>
+          <w:sz w:val="20"/>
+          <w:szCs w:val="20"/>
+        </w:rPr>
+        <w:t>",</w:t>
       </w:r>
     </w:p>
     <w:p>
@@ -5282,7 +5851,43 @@
           <w:sz w:val="20"/>
           <w:szCs w:val="20"/>
         </w:rPr>
-        <w:t>"middle_name" =&gt; "mname",</w:t>
+        <w:t>"</w:t>
+      </w:r>
+      <w:proofErr w:type="spellStart"/>
+      <w:r>
+        <w:rPr>
+          <w:rFonts w:eastAsia="Times New Roman" w:cs="Courier New"/>
+          <w:sz w:val="20"/>
+          <w:szCs w:val="20"/>
+        </w:rPr>
+        <w:t>middle_name</w:t>
+      </w:r>
+      <w:proofErr w:type="spellEnd"/>
+      <w:r>
+        <w:rPr>
+          <w:rFonts w:eastAsia="Times New Roman" w:cs="Courier New"/>
+          <w:sz w:val="20"/>
+          <w:szCs w:val="20"/>
+        </w:rPr>
+        <w:t>" =&gt; "</w:t>
+      </w:r>
+      <w:proofErr w:type="spellStart"/>
+      <w:r>
+        <w:rPr>
+          <w:rFonts w:eastAsia="Times New Roman" w:cs="Courier New"/>
+          <w:sz w:val="20"/>
+          <w:szCs w:val="20"/>
+        </w:rPr>
+        <w:t>mname</w:t>
+      </w:r>
+      <w:proofErr w:type="spellEnd"/>
+      <w:r>
+        <w:rPr>
+          <w:rFonts w:eastAsia="Times New Roman" w:cs="Courier New"/>
+          <w:sz w:val="20"/>
+          <w:szCs w:val="20"/>
+        </w:rPr>
+        <w:t>",</w:t>
       </w:r>
     </w:p>
     <w:p>
@@ -5326,7 +5931,25 @@
           <w:sz w:val="20"/>
           <w:szCs w:val="20"/>
         </w:rPr>
-        <w:t>"surname" =&gt; "lname",</w:t>
+        <w:t>"surname" =&gt; "</w:t>
+      </w:r>
+      <w:proofErr w:type="spellStart"/>
+      <w:r>
+        <w:rPr>
+          <w:rFonts w:eastAsia="Times New Roman" w:cs="Courier New"/>
+          <w:sz w:val="20"/>
+          <w:szCs w:val="20"/>
+        </w:rPr>
+        <w:t>lname</w:t>
+      </w:r>
+      <w:proofErr w:type="spellEnd"/>
+      <w:r>
+        <w:rPr>
+          <w:rFonts w:eastAsia="Times New Roman" w:cs="Courier New"/>
+          <w:sz w:val="20"/>
+          <w:szCs w:val="20"/>
+        </w:rPr>
+        <w:t>",</w:t>
       </w:r>
     </w:p>
     <w:p>
@@ -5414,7 +6037,25 @@
           <w:sz w:val="20"/>
           <w:szCs w:val="20"/>
         </w:rPr>
-        <w:t>"photo_url" =&gt; "/thumb_fadf.jpeg",</w:t>
+        <w:t>"</w:t>
+      </w:r>
+      <w:proofErr w:type="spellStart"/>
+      <w:r>
+        <w:rPr>
+          <w:rFonts w:eastAsia="Times New Roman" w:cs="Courier New"/>
+          <w:sz w:val="20"/>
+          <w:szCs w:val="20"/>
+        </w:rPr>
+        <w:t>photo_url</w:t>
+      </w:r>
+      <w:proofErr w:type="spellEnd"/>
+      <w:r>
+        <w:rPr>
+          <w:rFonts w:eastAsia="Times New Roman" w:cs="Courier New"/>
+          <w:sz w:val="20"/>
+          <w:szCs w:val="20"/>
+        </w:rPr>
+        <w:t>" =&gt; "/thumb_fadf.jpeg",</w:t>
       </w:r>
     </w:p>
     <w:p>
@@ -5559,7 +6200,27 @@
           <w:sz w:val="20"/>
           <w:szCs w:val="20"/>
         </w:rPr>
-        <w:t xml:space="preserve">Code Snipet for Getting </w:t>
+        <w:t xml:space="preserve">Code </w:t>
+      </w:r>
+      <w:r>
+        <w:rPr>
+          <w:rFonts w:eastAsia="Times New Roman" w:cs="Times New Roman"/>
+          <w:b/>
+          <w:i/>
+          <w:sz w:val="20"/>
+          <w:szCs w:val="20"/>
+        </w:rPr>
+        <w:t>Snippet</w:t>
+      </w:r>
+      <w:r>
+        <w:rPr>
+          <w:rFonts w:eastAsia="Times New Roman" w:cs="Times New Roman"/>
+          <w:b/>
+          <w:i/>
+          <w:sz w:val="20"/>
+          <w:szCs w:val="20"/>
+        </w:rPr>
+        <w:t xml:space="preserve"> for Getting </w:t>
       </w:r>
       <w:r>
         <w:rPr>
@@ -5604,6 +6265,7 @@
         </w:tabs>
         <w:spacing w:after="0" w:line="240" w:lineRule="auto"/>
       </w:pPr>
+      <w:proofErr w:type="gramStart"/>
       <w:r>
         <w:rPr>
           <w:rFonts w:eastAsia="Times New Roman" w:cs="Courier New"/>
@@ -5611,8 +6273,9 @@
           <w:sz w:val="20"/>
           <w:szCs w:val="20"/>
         </w:rPr>
-        <w:t xml:space="preserve">string UserProfile = </w:t>
-      </w:r>
+        <w:t>string</w:t>
+      </w:r>
+      <w:proofErr w:type="gramEnd"/>
       <w:r>
         <w:rPr>
           <w:rFonts w:eastAsia="Times New Roman" w:cs="Courier New"/>
@@ -5620,7 +6283,47 @@
           <w:sz w:val="20"/>
           <w:szCs w:val="20"/>
         </w:rPr>
-        <w:t>MimoRestClient.getUser(</w:t>
+        <w:t xml:space="preserve"> </w:t>
+      </w:r>
+      <w:proofErr w:type="spellStart"/>
+      <w:r>
+        <w:rPr>
+          <w:rFonts w:eastAsia="Times New Roman" w:cs="Courier New"/>
+          <w:color w:val="0070C0"/>
+          <w:sz w:val="20"/>
+          <w:szCs w:val="20"/>
+        </w:rPr>
+        <w:t>UserProfile</w:t>
+      </w:r>
+      <w:proofErr w:type="spellEnd"/>
+      <w:r>
+        <w:rPr>
+          <w:rFonts w:eastAsia="Times New Roman" w:cs="Courier New"/>
+          <w:color w:val="0070C0"/>
+          <w:sz w:val="20"/>
+          <w:szCs w:val="20"/>
+        </w:rPr>
+        <w:t xml:space="preserve"> = </w:t>
+      </w:r>
+      <w:proofErr w:type="spellStart"/>
+      <w:r>
+        <w:rPr>
+          <w:rFonts w:eastAsia="Times New Roman" w:cs="Courier New"/>
+          <w:color w:val="0070C0"/>
+          <w:sz w:val="20"/>
+          <w:szCs w:val="20"/>
+        </w:rPr>
+        <w:t>MimoRestClient.getUser</w:t>
+      </w:r>
+      <w:proofErr w:type="spellEnd"/>
+      <w:r>
+        <w:rPr>
+          <w:rFonts w:eastAsia="Times New Roman" w:cs="Courier New"/>
+          <w:color w:val="0070C0"/>
+          <w:sz w:val="20"/>
+          <w:szCs w:val="20"/>
+        </w:rPr>
+        <w:t>(</w:t>
       </w:r>
       <w:r>
         <w:rPr>
@@ -5776,7 +6479,7 @@
           <w:sz w:val="24"/>
           <w:szCs w:val="24"/>
         </w:rPr>
-        <w:t>MoneyTransfer</w:t>
+        <w:t>transaction</w:t>
       </w:r>
       <w:r>
         <w:rPr>
@@ -5932,6 +6635,7 @@
                 <w:szCs w:val="24"/>
               </w:rPr>
             </w:pPr>
+            <w:proofErr w:type="spellStart"/>
             <w:r>
               <w:rPr>
                 <w:rFonts w:eastAsia="Times New Roman" w:cs="Times New Roman"/>
@@ -5942,6 +6646,7 @@
               </w:rPr>
               <w:t>Param</w:t>
             </w:r>
+            <w:proofErr w:type="spellEnd"/>
           </w:p>
         </w:tc>
         <w:tc>
@@ -6147,6 +6852,7 @@
                 <w:szCs w:val="24"/>
               </w:rPr>
             </w:pPr>
+            <w:proofErr w:type="spellStart"/>
             <w:r>
               <w:rPr>
                 <w:rFonts w:eastAsia="Times New Roman" w:cs="Times New Roman"/>
@@ -6171,6 +6877,7 @@
               </w:rPr>
               <w:t>token</w:t>
             </w:r>
+            <w:proofErr w:type="spellEnd"/>
           </w:p>
         </w:tc>
         <w:tc>
@@ -6546,7 +7253,25 @@
           <w:sz w:val="20"/>
           <w:szCs w:val="20"/>
         </w:rPr>
-        <w:t>"message" =&gt; "Money was successfully transferred."</w:t>
+        <w:t>"</w:t>
+      </w:r>
+      <w:proofErr w:type="gramStart"/>
+      <w:r>
+        <w:rPr>
+          <w:rFonts w:eastAsia="Times New Roman" w:cs="Courier New"/>
+          <w:sz w:val="20"/>
+          <w:szCs w:val="20"/>
+        </w:rPr>
+        <w:t>message</w:t>
+      </w:r>
+      <w:proofErr w:type="gramEnd"/>
+      <w:r>
+        <w:rPr>
+          <w:rFonts w:eastAsia="Times New Roman" w:cs="Courier New"/>
+          <w:sz w:val="20"/>
+          <w:szCs w:val="20"/>
+        </w:rPr>
+        <w:t>" =&gt; "Money was successfully transferred."</w:t>
       </w:r>
     </w:p>
     <w:p>
@@ -6603,7 +7328,27 @@
           <w:sz w:val="20"/>
           <w:szCs w:val="20"/>
         </w:rPr>
-        <w:t xml:space="preserve">Code Snipet for Getting </w:t>
+        <w:t xml:space="preserve">Code </w:t>
+      </w:r>
+      <w:r>
+        <w:rPr>
+          <w:rFonts w:eastAsia="Times New Roman" w:cs="Times New Roman"/>
+          <w:b/>
+          <w:i/>
+          <w:sz w:val="20"/>
+          <w:szCs w:val="20"/>
+        </w:rPr>
+        <w:t>Snippet</w:t>
+      </w:r>
+      <w:r>
+        <w:rPr>
+          <w:rFonts w:eastAsia="Times New Roman" w:cs="Times New Roman"/>
+          <w:b/>
+          <w:i/>
+          <w:sz w:val="20"/>
+          <w:szCs w:val="20"/>
+        </w:rPr>
+        <w:t xml:space="preserve"> for Getting </w:t>
       </w:r>
       <w:r>
         <w:rPr>
@@ -6654,6 +7399,7 @@
           <w:szCs w:val="20"/>
         </w:rPr>
       </w:pPr>
+      <w:proofErr w:type="gramStart"/>
       <w:r>
         <w:rPr>
           <w:rFonts w:eastAsia="Times New Roman" w:cs="Courier New"/>
@@ -6661,8 +7407,9 @@
           <w:sz w:val="20"/>
           <w:szCs w:val="20"/>
         </w:rPr>
-        <w:t xml:space="preserve">string MoneyTransfer = </w:t>
-      </w:r>
+        <w:t>string</w:t>
+      </w:r>
+      <w:proofErr w:type="gramEnd"/>
       <w:r>
         <w:rPr>
           <w:rFonts w:eastAsia="Times New Roman" w:cs="Courier New"/>
@@ -6670,7 +7417,47 @@
           <w:sz w:val="20"/>
           <w:szCs w:val="20"/>
         </w:rPr>
-        <w:t>MimoRestClient.transaction(</w:t>
+        <w:t xml:space="preserve"> </w:t>
+      </w:r>
+      <w:proofErr w:type="spellStart"/>
+      <w:r>
+        <w:rPr>
+          <w:rFonts w:eastAsia="Times New Roman" w:cs="Courier New"/>
+          <w:color w:val="0070C0"/>
+          <w:sz w:val="20"/>
+          <w:szCs w:val="20"/>
+        </w:rPr>
+        <w:t>MoneyTransfer</w:t>
+      </w:r>
+      <w:proofErr w:type="spellEnd"/>
+      <w:r>
+        <w:rPr>
+          <w:rFonts w:eastAsia="Times New Roman" w:cs="Courier New"/>
+          <w:color w:val="0070C0"/>
+          <w:sz w:val="20"/>
+          <w:szCs w:val="20"/>
+        </w:rPr>
+        <w:t xml:space="preserve"> = </w:t>
+      </w:r>
+      <w:proofErr w:type="spellStart"/>
+      <w:r>
+        <w:rPr>
+          <w:rFonts w:eastAsia="Times New Roman" w:cs="Courier New"/>
+          <w:color w:val="0070C0"/>
+          <w:sz w:val="20"/>
+          <w:szCs w:val="20"/>
+        </w:rPr>
+        <w:t>MimoRestClient.transaction</w:t>
+      </w:r>
+      <w:proofErr w:type="spellEnd"/>
+      <w:r>
+        <w:rPr>
+          <w:rFonts w:eastAsia="Times New Roman" w:cs="Courier New"/>
+          <w:color w:val="0070C0"/>
+          <w:sz w:val="20"/>
+          <w:szCs w:val="20"/>
+        </w:rPr>
+        <w:t>(</w:t>
       </w:r>
       <w:r>
         <w:rPr>

</xml_diff>

<commit_message>
Some textual changes in doc
</commit_message>
<xml_diff>
--- a/Mimo API.docx
+++ b/Mimo API.docx
@@ -278,7 +278,7 @@
           <w:sz w:val="24"/>
           <w:szCs w:val="24"/>
         </w:rPr>
-        <w:t xml:space="preserve">Include the required </w:t>
+        <w:t>You need to i</w:t>
       </w:r>
       <w:r>
         <w:rPr>
@@ -286,7 +286,7 @@
           <w:sz w:val="24"/>
           <w:szCs w:val="24"/>
         </w:rPr>
-        <w:t>parameter</w:t>
+        <w:t xml:space="preserve">nclude the required </w:t>
       </w:r>
       <w:r>
         <w:rPr>
@@ -294,7 +294,47 @@
           <w:sz w:val="24"/>
           <w:szCs w:val="24"/>
         </w:rPr>
-        <w:t>, and redirection URL for once the user accepts or rejects your request.</w:t>
+        <w:t>parameter</w:t>
+      </w:r>
+      <w:r>
+        <w:rPr>
+          <w:rFonts w:eastAsia="Times New Roman" w:cs="Times New Roman"/>
+          <w:sz w:val="24"/>
+          <w:szCs w:val="24"/>
+        </w:rPr>
+        <w:t xml:space="preserve">, and redirection URL for </w:t>
+      </w:r>
+      <w:r>
+        <w:rPr>
+          <w:rFonts w:eastAsia="Times New Roman" w:cs="Times New Roman"/>
+          <w:sz w:val="24"/>
+          <w:szCs w:val="24"/>
+        </w:rPr>
+        <w:t>first time when</w:t>
+      </w:r>
+      <w:r>
+        <w:rPr>
+          <w:rFonts w:eastAsia="Times New Roman" w:cs="Times New Roman"/>
+          <w:sz w:val="24"/>
+          <w:szCs w:val="24"/>
+        </w:rPr>
+        <w:t xml:space="preserve"> the user </w:t>
+      </w:r>
+      <w:r>
+        <w:rPr>
+          <w:rFonts w:eastAsia="Times New Roman" w:cs="Times New Roman"/>
+          <w:sz w:val="24"/>
+          <w:szCs w:val="24"/>
+        </w:rPr>
+        <w:t xml:space="preserve">will </w:t>
+      </w:r>
+      <w:r>
+        <w:rPr>
+          <w:rFonts w:eastAsia="Times New Roman" w:cs="Times New Roman"/>
+          <w:sz w:val="24"/>
+          <w:szCs w:val="24"/>
+        </w:rPr>
+        <w:t>accepts or rejects your request.</w:t>
       </w:r>
     </w:p>
     <w:p>
@@ -1146,7 +1186,25 @@
           <w:sz w:val="24"/>
           <w:szCs w:val="24"/>
         </w:rPr>
-        <w:t>Second, the user will be redirected back to you site.</w:t>
+        <w:t>Second, the user will be redirected back to you</w:t>
+      </w:r>
+      <w:r>
+        <w:rPr>
+          <w:rFonts w:eastAsia="Times New Roman" w:cs="Times New Roman"/>
+          <w:b/>
+          <w:sz w:val="24"/>
+          <w:szCs w:val="24"/>
+        </w:rPr>
+        <w:t>r</w:t>
+      </w:r>
+      <w:r>
+        <w:rPr>
+          <w:rFonts w:eastAsia="Times New Roman" w:cs="Times New Roman"/>
+          <w:b/>
+          <w:sz w:val="24"/>
+          <w:szCs w:val="24"/>
+        </w:rPr>
+        <w:t xml:space="preserve"> site.</w:t>
       </w:r>
     </w:p>
     <w:p>
@@ -1164,7 +1222,7 @@
           <w:sz w:val="24"/>
           <w:szCs w:val="24"/>
         </w:rPr>
-        <w:t>The user will be taken back to the supplied redirection URL, along with a temporary code. Note that this is not your access token, yet. You will need to exchange this temporary code for an actual OAuth access token.</w:t>
+        <w:t>The user will be taken back to the supplied redirection URL, along with a temporary code. Note that this is not your access token. You will need to exchange this temporary code for an actual OAuth access token.</w:t>
       </w:r>
     </w:p>
     <w:p>
@@ -1363,7 +1421,25 @@
           <w:sz w:val="20"/>
           <w:szCs w:val="20"/>
         </w:rPr>
-        <w:t>{url-to-be-redirected}</w:t>
+        <w:t>{</w:t>
+      </w:r>
+      <w:proofErr w:type="spellStart"/>
+      <w:r>
+        <w:rPr>
+          <w:rFonts w:eastAsia="Times New Roman" w:cs="Courier New"/>
+          <w:sz w:val="20"/>
+          <w:szCs w:val="20"/>
+        </w:rPr>
+        <w:t>url</w:t>
+      </w:r>
+      <w:proofErr w:type="spellEnd"/>
+      <w:r>
+        <w:rPr>
+          <w:rFonts w:eastAsia="Times New Roman" w:cs="Courier New"/>
+          <w:sz w:val="20"/>
+          <w:szCs w:val="20"/>
+        </w:rPr>
+        <w:t>-to-be-redirected}</w:t>
       </w:r>
       <w:proofErr w:type="gramStart"/>
       <w:r>
@@ -1457,7 +1533,25 @@
           <w:sz w:val="20"/>
           <w:szCs w:val="20"/>
         </w:rPr>
-        <w:t>{url-to-be-redirected}</w:t>
+        <w:t>{</w:t>
+      </w:r>
+      <w:proofErr w:type="spellStart"/>
+      <w:r>
+        <w:rPr>
+          <w:rFonts w:eastAsia="Times New Roman" w:cs="Courier New"/>
+          <w:sz w:val="20"/>
+          <w:szCs w:val="20"/>
+        </w:rPr>
+        <w:t>url</w:t>
+      </w:r>
+      <w:proofErr w:type="spellEnd"/>
+      <w:r>
+        <w:rPr>
+          <w:rFonts w:eastAsia="Times New Roman" w:cs="Courier New"/>
+          <w:sz w:val="20"/>
+          <w:szCs w:val="20"/>
+        </w:rPr>
+        <w:t>-to-be-redirected}</w:t>
       </w:r>
       <w:proofErr w:type="gramStart"/>
       <w:r>
@@ -1658,15 +1752,15 @@
           <w:sz w:val="20"/>
           <w:szCs w:val="20"/>
         </w:rPr>
-        <w:t>After get</w:t>
-      </w:r>
-      <w:r>
-        <w:rPr>
-          <w:rFonts w:eastAsia="Times New Roman" w:cs="Courier New"/>
-          <w:sz w:val="20"/>
-          <w:szCs w:val="20"/>
-        </w:rPr>
-        <w:t>ting Access Code</w:t>
+        <w:t xml:space="preserve">Once you will get </w:t>
+      </w:r>
+      <w:r>
+        <w:rPr>
+          <w:rFonts w:eastAsia="Times New Roman" w:cs="Courier New"/>
+          <w:sz w:val="20"/>
+          <w:szCs w:val="20"/>
+        </w:rPr>
+        <w:t>Access Code</w:t>
       </w:r>
       <w:r>
         <w:rPr>
@@ -1690,7 +1784,15 @@
           <w:sz w:val="20"/>
           <w:szCs w:val="20"/>
         </w:rPr>
-        <w:t xml:space="preserve">also set </w:t>
+        <w:t xml:space="preserve">you will be required to </w:t>
+      </w:r>
+      <w:r>
+        <w:rPr>
+          <w:rFonts w:eastAsia="Times New Roman" w:cs="Courier New"/>
+          <w:sz w:val="20"/>
+          <w:szCs w:val="20"/>
+        </w:rPr>
+        <w:t xml:space="preserve">set </w:t>
       </w:r>
       <w:proofErr w:type="gramStart"/>
       <w:r>
@@ -2629,7 +2731,7 @@
                 <w:sz w:val="24"/>
                 <w:szCs w:val="24"/>
               </w:rPr>
-              <w:t>c</w:t>
+              <w:t>C</w:t>
             </w:r>
             <w:r>
               <w:rPr>

</xml_diff>

<commit_message>
Add new Refund method for Mimo API
Add new Refund method for Mimo API, add new page in sample web site for
access Refund method, modified doc for it
</commit_message>
<xml_diff>
--- a/Mimo API.docx
+++ b/Mimo API.docx
@@ -1421,25 +1421,7 @@
           <w:sz w:val="20"/>
           <w:szCs w:val="20"/>
         </w:rPr>
-        <w:t>{</w:t>
-      </w:r>
-      <w:proofErr w:type="spellStart"/>
-      <w:r>
-        <w:rPr>
-          <w:rFonts w:eastAsia="Times New Roman" w:cs="Courier New"/>
-          <w:sz w:val="20"/>
-          <w:szCs w:val="20"/>
-        </w:rPr>
-        <w:t>url</w:t>
-      </w:r>
-      <w:proofErr w:type="spellEnd"/>
-      <w:r>
-        <w:rPr>
-          <w:rFonts w:eastAsia="Times New Roman" w:cs="Courier New"/>
-          <w:sz w:val="20"/>
-          <w:szCs w:val="20"/>
-        </w:rPr>
-        <w:t>-to-be-redirected}</w:t>
+        <w:t>{url-to-be-redirected}</w:t>
       </w:r>
       <w:proofErr w:type="gramStart"/>
       <w:r>
@@ -1533,25 +1515,7 @@
           <w:sz w:val="20"/>
           <w:szCs w:val="20"/>
         </w:rPr>
-        <w:t>{</w:t>
-      </w:r>
-      <w:proofErr w:type="spellStart"/>
-      <w:r>
-        <w:rPr>
-          <w:rFonts w:eastAsia="Times New Roman" w:cs="Courier New"/>
-          <w:sz w:val="20"/>
-          <w:szCs w:val="20"/>
-        </w:rPr>
-        <w:t>url</w:t>
-      </w:r>
-      <w:proofErr w:type="spellEnd"/>
-      <w:r>
-        <w:rPr>
-          <w:rFonts w:eastAsia="Times New Roman" w:cs="Courier New"/>
-          <w:sz w:val="20"/>
-          <w:szCs w:val="20"/>
-        </w:rPr>
-        <w:t>-to-be-redirected}</w:t>
+        <w:t>{url-to-be-redirected}</w:t>
       </w:r>
       <w:proofErr w:type="gramStart"/>
       <w:r>
@@ -7647,6 +7611,1245 @@
         </w:tabs>
         <w:spacing w:before="100" w:beforeAutospacing="1" w:after="100" w:afterAutospacing="1" w:line="240" w:lineRule="auto"/>
       </w:pPr>
+    </w:p>
+    <w:p>
+      <w:pPr>
+        <w:pBdr>
+          <w:bottom w:val="single" w:sz="12" w:space="1" w:color="auto"/>
+        </w:pBdr>
+        <w:spacing w:before="100" w:beforeAutospacing="1" w:after="100" w:afterAutospacing="1" w:line="240" w:lineRule="auto"/>
+        <w:rPr>
+          <w:rFonts w:eastAsia="Times New Roman" w:cs="Times New Roman"/>
+          <w:b/>
+          <w:color w:val="00B0F0"/>
+          <w:sz w:val="24"/>
+          <w:szCs w:val="24"/>
+        </w:rPr>
+      </w:pPr>
+      <w:r>
+        <w:rPr>
+          <w:rFonts w:eastAsia="Times New Roman" w:cs="Times New Roman"/>
+          <w:b/>
+          <w:color w:val="00B0F0"/>
+          <w:sz w:val="24"/>
+          <w:szCs w:val="24"/>
+        </w:rPr>
+        <w:t>A</w:t>
+      </w:r>
+      <w:r>
+        <w:rPr>
+          <w:rFonts w:eastAsia="Times New Roman" w:cs="Times New Roman"/>
+          <w:b/>
+          <w:color w:val="00B0F0"/>
+          <w:sz w:val="24"/>
+          <w:szCs w:val="24"/>
+        </w:rPr>
+        <w:t xml:space="preserve">n </w:t>
+      </w:r>
+      <w:proofErr w:type="spellStart"/>
+      <w:r>
+        <w:rPr>
+          <w:rFonts w:eastAsia="Times New Roman" w:cs="Times New Roman"/>
+          <w:b/>
+          <w:color w:val="00B0F0"/>
+          <w:sz w:val="24"/>
+          <w:szCs w:val="24"/>
+        </w:rPr>
+        <w:t>OAuth</w:t>
+      </w:r>
+      <w:proofErr w:type="spellEnd"/>
+      <w:r>
+        <w:rPr>
+          <w:rFonts w:eastAsia="Times New Roman" w:cs="Times New Roman"/>
+          <w:b/>
+          <w:color w:val="00B0F0"/>
+          <w:sz w:val="24"/>
+          <w:szCs w:val="24"/>
+        </w:rPr>
+        <w:t xml:space="preserve"> </w:t>
+      </w:r>
+      <w:r>
+        <w:rPr>
+          <w:rFonts w:eastAsia="Times New Roman" w:cs="Times New Roman"/>
+          <w:b/>
+          <w:color w:val="00B0F0"/>
+          <w:sz w:val="24"/>
+          <w:szCs w:val="24"/>
+        </w:rPr>
+        <w:t>Refund endpoint</w:t>
+      </w:r>
+    </w:p>
+    <w:p>
+      <w:pPr>
+        <w:autoSpaceDE w:val="0"/>
+        <w:autoSpaceDN w:val="0"/>
+        <w:adjustRightInd w:val="0"/>
+        <w:spacing w:after="0" w:line="240" w:lineRule="auto"/>
+        <w:rPr>
+          <w:rFonts w:cs="Consolas"/>
+          <w:b/>
+          <w:sz w:val="24"/>
+          <w:szCs w:val="24"/>
+        </w:rPr>
+      </w:pPr>
+      <w:r>
+        <w:rPr>
+          <w:b/>
+          <w:sz w:val="24"/>
+          <w:szCs w:val="24"/>
+        </w:rPr>
+        <w:t xml:space="preserve">API / </w:t>
+      </w:r>
+      <w:r>
+        <w:rPr>
+          <w:b/>
+          <w:sz w:val="24"/>
+          <w:szCs w:val="24"/>
+        </w:rPr>
+        <w:t>Refund</w:t>
+      </w:r>
+      <w:r>
+        <w:rPr>
+          <w:rFonts w:cs="Consolas"/>
+          <w:b/>
+          <w:sz w:val="24"/>
+          <w:szCs w:val="24"/>
+        </w:rPr>
+        <w:t xml:space="preserve"> </w:t>
+      </w:r>
+    </w:p>
+    <w:p>
+      <w:pPr>
+        <w:autoSpaceDE w:val="0"/>
+        <w:autoSpaceDN w:val="0"/>
+        <w:adjustRightInd w:val="0"/>
+        <w:spacing w:after="0" w:line="240" w:lineRule="auto"/>
+        <w:rPr>
+          <w:sz w:val="24"/>
+          <w:szCs w:val="24"/>
+        </w:rPr>
+      </w:pPr>
+      <w:r>
+        <w:rPr>
+          <w:sz w:val="24"/>
+          <w:szCs w:val="24"/>
+        </w:rPr>
+        <w:t xml:space="preserve">Use this method to </w:t>
+      </w:r>
+      <w:r>
+        <w:rPr>
+          <w:sz w:val="24"/>
+          <w:szCs w:val="24"/>
+        </w:rPr>
+        <w:t xml:space="preserve">refund money from user’s account </w:t>
+      </w:r>
+      <w:r>
+        <w:rPr>
+          <w:sz w:val="24"/>
+          <w:szCs w:val="24"/>
+        </w:rPr>
+        <w:t>for the user associated with the authorized access token.</w:t>
+      </w:r>
+    </w:p>
+    <w:p>
+      <w:pPr>
+        <w:spacing w:before="100" w:beforeAutospacing="1" w:after="100" w:afterAutospacing="1" w:line="240" w:lineRule="auto"/>
+        <w:rPr>
+          <w:rFonts w:eastAsia="Times New Roman" w:cs="Times New Roman"/>
+          <w:b/>
+          <w:i/>
+          <w:sz w:val="20"/>
+          <w:szCs w:val="20"/>
+        </w:rPr>
+      </w:pPr>
+      <w:r>
+        <w:rPr>
+          <w:rFonts w:eastAsia="Times New Roman" w:cs="Times New Roman"/>
+          <w:b/>
+          <w:i/>
+          <w:sz w:val="20"/>
+          <w:szCs w:val="20"/>
+        </w:rPr>
+        <w:t>HTTP Method: POST</w:t>
+      </w:r>
+    </w:p>
+    <w:p>
+      <w:pPr>
+        <w:spacing w:before="100" w:beforeAutospacing="1" w:after="100" w:afterAutospacing="1" w:line="240" w:lineRule="auto"/>
+        <w:rPr>
+          <w:rFonts w:ascii="Times New Roman" w:eastAsia="Times New Roman" w:hAnsi="Times New Roman" w:cs="Times New Roman"/>
+          <w:sz w:val="24"/>
+          <w:szCs w:val="24"/>
+        </w:rPr>
+      </w:pPr>
+      <w:r>
+        <w:rPr>
+          <w:rFonts w:eastAsia="Times New Roman" w:cs="Times New Roman"/>
+          <w:b/>
+          <w:i/>
+          <w:sz w:val="20"/>
+          <w:szCs w:val="20"/>
+        </w:rPr>
+        <w:t>Request Parameters:</w:t>
+      </w:r>
+    </w:p>
+    <w:tbl>
+      <w:tblPr>
+        <w:tblStyle w:val="TableGrid"/>
+        <w:tblW w:w="0" w:type="auto"/>
+        <w:tblLook w:val="04A0"/>
+      </w:tblPr>
+      <w:tblGrid>
+        <w:gridCol w:w="336"/>
+        <w:gridCol w:w="1621"/>
+        <w:gridCol w:w="6692"/>
+      </w:tblGrid>
+      <w:tr>
+        <w:tc>
+          <w:tcPr>
+            <w:tcW w:w="0" w:type="auto"/>
+            <w:hideMark/>
+          </w:tcPr>
+          <w:p>
+            <w:pPr>
+              <w:jc w:val="center"/>
+              <w:rPr>
+                <w:rFonts w:eastAsia="Times New Roman" w:cs="Times New Roman"/>
+                <w:b/>
+                <w:bCs/>
+                <w:sz w:val="24"/>
+                <w:szCs w:val="24"/>
+              </w:rPr>
+            </w:pPr>
+            <w:r>
+              <w:rPr>
+                <w:rFonts w:eastAsia="Times New Roman" w:cs="Times New Roman"/>
+                <w:b/>
+                <w:bCs/>
+                <w:sz w:val="24"/>
+                <w:szCs w:val="24"/>
+              </w:rPr>
+              <w:t> </w:t>
+            </w:r>
+          </w:p>
+        </w:tc>
+        <w:tc>
+          <w:tcPr>
+            <w:tcW w:w="0" w:type="auto"/>
+            <w:hideMark/>
+          </w:tcPr>
+          <w:p>
+            <w:pPr>
+              <w:jc w:val="center"/>
+              <w:rPr>
+                <w:rFonts w:eastAsia="Times New Roman" w:cs="Times New Roman"/>
+                <w:b/>
+                <w:bCs/>
+                <w:sz w:val="24"/>
+                <w:szCs w:val="24"/>
+              </w:rPr>
+            </w:pPr>
+            <w:proofErr w:type="spellStart"/>
+            <w:r>
+              <w:rPr>
+                <w:rFonts w:eastAsia="Times New Roman" w:cs="Times New Roman"/>
+                <w:b/>
+                <w:bCs/>
+                <w:sz w:val="24"/>
+                <w:szCs w:val="24"/>
+              </w:rPr>
+              <w:t>Param</w:t>
+            </w:r>
+            <w:proofErr w:type="spellEnd"/>
+          </w:p>
+        </w:tc>
+        <w:tc>
+          <w:tcPr>
+            <w:tcW w:w="0" w:type="auto"/>
+            <w:hideMark/>
+          </w:tcPr>
+          <w:p>
+            <w:pPr>
+              <w:jc w:val="center"/>
+              <w:rPr>
+                <w:rFonts w:eastAsia="Times New Roman" w:cs="Times New Roman"/>
+                <w:b/>
+                <w:bCs/>
+                <w:sz w:val="24"/>
+                <w:szCs w:val="24"/>
+              </w:rPr>
+            </w:pPr>
+            <w:r>
+              <w:rPr>
+                <w:rFonts w:eastAsia="Times New Roman" w:cs="Times New Roman"/>
+                <w:b/>
+                <w:bCs/>
+                <w:sz w:val="24"/>
+                <w:szCs w:val="24"/>
+              </w:rPr>
+              <w:t>Description</w:t>
+            </w:r>
+          </w:p>
+        </w:tc>
+      </w:tr>
+      <w:tr>
+        <w:tc>
+          <w:tcPr>
+            <w:tcW w:w="0" w:type="auto"/>
+            <w:hideMark/>
+          </w:tcPr>
+          <w:p>
+            <w:pPr>
+              <w:rPr>
+                <w:rFonts w:eastAsia="Times New Roman" w:cs="Times New Roman"/>
+                <w:sz w:val="24"/>
+                <w:szCs w:val="24"/>
+              </w:rPr>
+            </w:pPr>
+            <w:r>
+              <w:rPr>
+                <w:rFonts w:eastAsia="Times New Roman" w:cs="Times New Roman"/>
+                <w:sz w:val="24"/>
+                <w:szCs w:val="24"/>
+              </w:rPr>
+              <w:t>*</w:t>
+            </w:r>
+          </w:p>
+        </w:tc>
+        <w:tc>
+          <w:tcPr>
+            <w:tcW w:w="0" w:type="auto"/>
+            <w:hideMark/>
+          </w:tcPr>
+          <w:p>
+            <w:pPr>
+              <w:rPr>
+                <w:rFonts w:eastAsia="Times New Roman" w:cs="Times New Roman"/>
+                <w:sz w:val="24"/>
+                <w:szCs w:val="24"/>
+              </w:rPr>
+            </w:pPr>
+            <w:r>
+              <w:rPr>
+                <w:rFonts w:eastAsia="Times New Roman" w:cs="Times New Roman"/>
+                <w:sz w:val="24"/>
+                <w:szCs w:val="24"/>
+              </w:rPr>
+              <w:t>note</w:t>
+            </w:r>
+          </w:p>
+        </w:tc>
+        <w:tc>
+          <w:tcPr>
+            <w:tcW w:w="0" w:type="auto"/>
+            <w:hideMark/>
+          </w:tcPr>
+          <w:p>
+            <w:pPr>
+              <w:rPr>
+                <w:rFonts w:eastAsia="Times New Roman" w:cs="Times New Roman"/>
+                <w:sz w:val="24"/>
+                <w:szCs w:val="24"/>
+              </w:rPr>
+            </w:pPr>
+            <w:r>
+              <w:rPr>
+                <w:rFonts w:eastAsia="Times New Roman" w:cs="Times New Roman"/>
+                <w:sz w:val="24"/>
+                <w:szCs w:val="24"/>
+              </w:rPr>
+              <w:t>Note of any kinds like note for this transaction, product name, etc.</w:t>
+            </w:r>
+          </w:p>
+        </w:tc>
+      </w:tr>
+      <w:tr>
+        <w:tc>
+          <w:tcPr>
+            <w:tcW w:w="0" w:type="auto"/>
+            <w:hideMark/>
+          </w:tcPr>
+          <w:p>
+            <w:pPr>
+              <w:rPr>
+                <w:rFonts w:eastAsia="Times New Roman" w:cs="Times New Roman"/>
+                <w:sz w:val="24"/>
+                <w:szCs w:val="24"/>
+              </w:rPr>
+            </w:pPr>
+            <w:r>
+              <w:rPr>
+                <w:rFonts w:eastAsia="Times New Roman" w:cs="Times New Roman"/>
+                <w:sz w:val="24"/>
+                <w:szCs w:val="24"/>
+              </w:rPr>
+              <w:t>*</w:t>
+            </w:r>
+          </w:p>
+        </w:tc>
+        <w:tc>
+          <w:tcPr>
+            <w:tcW w:w="0" w:type="auto"/>
+            <w:hideMark/>
+          </w:tcPr>
+          <w:p>
+            <w:pPr>
+              <w:rPr>
+                <w:rFonts w:eastAsia="Times New Roman" w:cs="Times New Roman"/>
+                <w:sz w:val="24"/>
+                <w:szCs w:val="24"/>
+              </w:rPr>
+            </w:pPr>
+            <w:r>
+              <w:rPr>
+                <w:rFonts w:eastAsia="Times New Roman" w:cs="Times New Roman"/>
+                <w:sz w:val="24"/>
+                <w:szCs w:val="24"/>
+              </w:rPr>
+              <w:t>amount</w:t>
+            </w:r>
+          </w:p>
+        </w:tc>
+        <w:tc>
+          <w:tcPr>
+            <w:tcW w:w="0" w:type="auto"/>
+            <w:hideMark/>
+          </w:tcPr>
+          <w:p>
+            <w:r>
+              <w:t>Amount which is transfer by user in this request.</w:t>
+            </w:r>
+          </w:p>
+        </w:tc>
+      </w:tr>
+      <w:tr>
+        <w:tc>
+          <w:tcPr>
+            <w:tcW w:w="0" w:type="auto"/>
+            <w:hideMark/>
+          </w:tcPr>
+          <w:p>
+            <w:pPr>
+              <w:rPr>
+                <w:rFonts w:eastAsia="Times New Roman" w:cs="Times New Roman"/>
+                <w:sz w:val="24"/>
+                <w:szCs w:val="24"/>
+              </w:rPr>
+            </w:pPr>
+            <w:r>
+              <w:rPr>
+                <w:rFonts w:eastAsia="Times New Roman" w:cs="Times New Roman"/>
+                <w:sz w:val="24"/>
+                <w:szCs w:val="24"/>
+              </w:rPr>
+              <w:t>*</w:t>
+            </w:r>
+          </w:p>
+        </w:tc>
+        <w:tc>
+          <w:tcPr>
+            <w:tcW w:w="0" w:type="auto"/>
+            <w:hideMark/>
+          </w:tcPr>
+          <w:p>
+            <w:pPr>
+              <w:rPr>
+                <w:rFonts w:eastAsia="Times New Roman" w:cs="Times New Roman"/>
+                <w:sz w:val="24"/>
+                <w:szCs w:val="24"/>
+              </w:rPr>
+            </w:pPr>
+            <w:proofErr w:type="spellStart"/>
+            <w:r>
+              <w:rPr>
+                <w:rFonts w:eastAsia="Times New Roman" w:cs="Times New Roman"/>
+                <w:sz w:val="24"/>
+                <w:szCs w:val="24"/>
+              </w:rPr>
+              <w:t>access</w:t>
+            </w:r>
+            <w:r>
+              <w:rPr>
+                <w:rFonts w:eastAsia="Times New Roman" w:cs="Times New Roman"/>
+                <w:sz w:val="24"/>
+                <w:szCs w:val="24"/>
+              </w:rPr>
+              <w:t>_</w:t>
+            </w:r>
+            <w:r>
+              <w:rPr>
+                <w:rFonts w:eastAsia="Times New Roman" w:cs="Times New Roman"/>
+                <w:sz w:val="24"/>
+                <w:szCs w:val="24"/>
+              </w:rPr>
+              <w:t>token</w:t>
+            </w:r>
+            <w:proofErr w:type="spellEnd"/>
+          </w:p>
+        </w:tc>
+        <w:tc>
+          <w:tcPr>
+            <w:tcW w:w="0" w:type="auto"/>
+            <w:hideMark/>
+          </w:tcPr>
+          <w:p>
+            <w:pPr>
+              <w:rPr>
+                <w:rFonts w:eastAsia="Times New Roman" w:cs="Times New Roman"/>
+                <w:sz w:val="24"/>
+                <w:szCs w:val="24"/>
+              </w:rPr>
+            </w:pPr>
+            <w:r>
+              <w:t xml:space="preserve">Code which is given by </w:t>
+            </w:r>
+            <w:proofErr w:type="spellStart"/>
+            <w:r>
+              <w:t>OAuth</w:t>
+            </w:r>
+            <w:proofErr w:type="spellEnd"/>
+            <w:r>
+              <w:t xml:space="preserve"> of </w:t>
+            </w:r>
+            <w:proofErr w:type="spellStart"/>
+            <w:r>
+              <w:t>Mimo</w:t>
+            </w:r>
+            <w:proofErr w:type="spellEnd"/>
+            <w:r>
+              <w:t xml:space="preserve"> site for user</w:t>
+            </w:r>
+          </w:p>
+        </w:tc>
+      </w:tr>
+      <w:tr>
+        <w:tc>
+          <w:tcPr>
+            <w:tcW w:w="0" w:type="auto"/>
+            <w:hideMark/>
+          </w:tcPr>
+          <w:p>
+            <w:pPr>
+              <w:rPr>
+                <w:rFonts w:eastAsia="Times New Roman" w:cs="Times New Roman"/>
+                <w:sz w:val="24"/>
+                <w:szCs w:val="24"/>
+              </w:rPr>
+            </w:pPr>
+            <w:r>
+              <w:rPr>
+                <w:rFonts w:eastAsia="Times New Roman" w:cs="Times New Roman"/>
+                <w:sz w:val="24"/>
+                <w:szCs w:val="24"/>
+              </w:rPr>
+              <w:t>*</w:t>
+            </w:r>
+          </w:p>
+        </w:tc>
+        <w:tc>
+          <w:tcPr>
+            <w:tcW w:w="0" w:type="auto"/>
+            <w:hideMark/>
+          </w:tcPr>
+          <w:p>
+            <w:pPr>
+              <w:autoSpaceDE w:val="0"/>
+              <w:autoSpaceDN w:val="0"/>
+              <w:adjustRightInd w:val="0"/>
+              <w:rPr>
+                <w:rFonts w:eastAsia="Times New Roman" w:cs="Times New Roman"/>
+                <w:sz w:val="24"/>
+                <w:szCs w:val="24"/>
+              </w:rPr>
+            </w:pPr>
+            <w:proofErr w:type="spellStart"/>
+            <w:r>
+              <w:rPr>
+                <w:rFonts w:eastAsia="Times New Roman" w:cs="Times New Roman"/>
+                <w:sz w:val="24"/>
+                <w:szCs w:val="24"/>
+              </w:rPr>
+              <w:t>transaction_id</w:t>
+            </w:r>
+            <w:proofErr w:type="spellEnd"/>
+          </w:p>
+        </w:tc>
+        <w:tc>
+          <w:tcPr>
+            <w:tcW w:w="0" w:type="auto"/>
+            <w:hideMark/>
+          </w:tcPr>
+          <w:p>
+            <w:r>
+              <w:t xml:space="preserve">Transaction </w:t>
+            </w:r>
+            <w:proofErr w:type="spellStart"/>
+            <w:r>
+              <w:t>id</w:t>
+            </w:r>
+            <w:proofErr w:type="spellEnd"/>
+            <w:r>
+              <w:t xml:space="preserve"> which amount is </w:t>
+            </w:r>
+            <w:proofErr w:type="gramStart"/>
+            <w:r>
+              <w:t>need</w:t>
+            </w:r>
+            <w:proofErr w:type="gramEnd"/>
+            <w:r>
+              <w:t xml:space="preserve"> to refund to user account.</w:t>
+            </w:r>
+          </w:p>
+        </w:tc>
+      </w:tr>
+    </w:tbl>
+    <w:p>
+      <w:pPr>
+        <w:spacing w:before="100" w:beforeAutospacing="1" w:after="100" w:afterAutospacing="1" w:line="240" w:lineRule="auto"/>
+        <w:rPr>
+          <w:rFonts w:eastAsia="Times New Roman" w:cs="Times New Roman"/>
+          <w:b/>
+          <w:i/>
+          <w:sz w:val="20"/>
+          <w:szCs w:val="20"/>
+        </w:rPr>
+      </w:pPr>
+    </w:p>
+    <w:p>
+      <w:pPr>
+        <w:spacing w:before="100" w:beforeAutospacing="1" w:after="100" w:afterAutospacing="1" w:line="240" w:lineRule="auto"/>
+        <w:rPr>
+          <w:rFonts w:eastAsia="Times New Roman" w:cs="Times New Roman"/>
+          <w:b/>
+          <w:sz w:val="20"/>
+          <w:szCs w:val="20"/>
+        </w:rPr>
+      </w:pPr>
+      <w:r>
+        <w:rPr>
+          <w:rFonts w:eastAsia="Times New Roman" w:cs="Times New Roman"/>
+          <w:b/>
+          <w:i/>
+          <w:sz w:val="20"/>
+          <w:szCs w:val="20"/>
+        </w:rPr>
+        <w:t>Request format</w:t>
+      </w:r>
+      <w:r>
+        <w:rPr>
+          <w:rFonts w:eastAsia="Times New Roman" w:cs="Times New Roman"/>
+          <w:b/>
+          <w:sz w:val="20"/>
+          <w:szCs w:val="20"/>
+        </w:rPr>
+        <w:t>:</w:t>
+      </w:r>
+    </w:p>
+    <w:p>
+      <w:pPr>
+        <w:pStyle w:val="ListParagraph"/>
+        <w:numPr>
+          <w:ilvl w:val="0"/>
+          <w:numId w:val="11"/>
+        </w:numPr>
+        <w:tabs>
+          <w:tab w:val="num" w:pos="720"/>
+          <w:tab w:val="left" w:pos="916"/>
+          <w:tab w:val="left" w:pos="1832"/>
+          <w:tab w:val="left" w:pos="2748"/>
+          <w:tab w:val="left" w:pos="3664"/>
+          <w:tab w:val="left" w:pos="4580"/>
+          <w:tab w:val="left" w:pos="5496"/>
+          <w:tab w:val="left" w:pos="6412"/>
+          <w:tab w:val="left" w:pos="7328"/>
+          <w:tab w:val="left" w:pos="8244"/>
+          <w:tab w:val="left" w:pos="9160"/>
+          <w:tab w:val="left" w:pos="10076"/>
+          <w:tab w:val="left" w:pos="10992"/>
+          <w:tab w:val="left" w:pos="11908"/>
+          <w:tab w:val="left" w:pos="12824"/>
+          <w:tab w:val="left" w:pos="13740"/>
+          <w:tab w:val="left" w:pos="14656"/>
+        </w:tabs>
+        <w:spacing w:before="100" w:beforeAutospacing="1" w:after="100" w:afterAutospacing="1" w:line="240" w:lineRule="auto"/>
+        <w:rPr>
+          <w:rFonts w:eastAsia="Times New Roman" w:cs="Courier New"/>
+          <w:sz w:val="20"/>
+          <w:szCs w:val="20"/>
+        </w:rPr>
+      </w:pPr>
+      <w:r>
+        <w:rPr>
+          <w:rFonts w:eastAsia="Times New Roman" w:cs="Courier New"/>
+          <w:sz w:val="20"/>
+          <w:szCs w:val="20"/>
+        </w:rPr>
+        <w:t>https://staging.mimo.com.ng/partner/</w:t>
+      </w:r>
+      <w:r>
+        <w:rPr>
+          <w:rFonts w:eastAsia="Times New Roman" w:cs="Courier New"/>
+          <w:sz w:val="20"/>
+          <w:szCs w:val="20"/>
+        </w:rPr>
+        <w:t>refunds</w:t>
+      </w:r>
+      <w:r>
+        <w:rPr>
+          <w:rFonts w:eastAsia="Times New Roman" w:cs="Courier New"/>
+          <w:sz w:val="20"/>
+          <w:szCs w:val="20"/>
+        </w:rPr>
+        <w:t>?access_token={access_token}&amp;notes={note}&amp;amount={amount}</w:t>
+      </w:r>
+      <w:r>
+        <w:rPr>
+          <w:rFonts w:eastAsia="Times New Roman" w:cs="Courier New"/>
+          <w:sz w:val="20"/>
+          <w:szCs w:val="20"/>
+        </w:rPr>
+        <w:t>&amp;transaction_id={transaction_id}</w:t>
+      </w:r>
+    </w:p>
+    <w:p>
+      <w:pPr>
+        <w:spacing w:before="100" w:beforeAutospacing="1" w:after="100" w:afterAutospacing="1" w:line="240" w:lineRule="auto"/>
+        <w:rPr>
+          <w:rFonts w:eastAsia="Times New Roman" w:cs="Times New Roman"/>
+          <w:b/>
+          <w:i/>
+          <w:sz w:val="20"/>
+          <w:szCs w:val="20"/>
+        </w:rPr>
+      </w:pPr>
+      <w:r>
+        <w:rPr>
+          <w:rFonts w:eastAsia="Times New Roman" w:cs="Times New Roman"/>
+          <w:b/>
+          <w:i/>
+          <w:sz w:val="20"/>
+          <w:szCs w:val="20"/>
+        </w:rPr>
+        <w:t>Request example:</w:t>
+      </w:r>
+    </w:p>
+    <w:p>
+      <w:pPr>
+        <w:pStyle w:val="ListParagraph"/>
+        <w:numPr>
+          <w:ilvl w:val="1"/>
+          <w:numId w:val="7"/>
+        </w:numPr>
+        <w:tabs>
+          <w:tab w:val="num" w:pos="720"/>
+        </w:tabs>
+        <w:spacing w:before="100" w:beforeAutospacing="1" w:after="100" w:afterAutospacing="1" w:line="240" w:lineRule="auto"/>
+        <w:ind w:left="720"/>
+        <w:rPr>
+          <w:rFonts w:eastAsia="Times New Roman" w:cs="Courier New"/>
+          <w:color w:val="C00000"/>
+          <w:sz w:val="20"/>
+          <w:szCs w:val="20"/>
+        </w:rPr>
+      </w:pPr>
+      <w:hyperlink r:id="rId8" w:history="1">
+        <w:r>
+          <w:rPr>
+            <w:rStyle w:val="Hyperlink"/>
+            <w:rFonts w:eastAsia="Times New Roman" w:cs="Courier New"/>
+            <w:sz w:val="20"/>
+            <w:szCs w:val="20"/>
+          </w:rPr>
+          <w:t>https://staging.mimo.com.ng/partner/refunds?access_token=abcdef&amp;notes=buyKindle&amp;amount=100&amp;transaction_id=11092</w:t>
+        </w:r>
+      </w:hyperlink>
+    </w:p>
+    <w:p>
+      <w:pPr>
+        <w:rPr>
+          <w:rFonts w:eastAsia="Times New Roman" w:cs="Times New Roman"/>
+          <w:b/>
+          <w:i/>
+          <w:sz w:val="20"/>
+          <w:szCs w:val="20"/>
+        </w:rPr>
+      </w:pPr>
+      <w:r>
+        <w:rPr>
+          <w:rFonts w:eastAsia="Times New Roman" w:cs="Times New Roman"/>
+          <w:b/>
+          <w:i/>
+          <w:sz w:val="20"/>
+          <w:szCs w:val="20"/>
+        </w:rPr>
+        <w:br w:type="page"/>
+      </w:r>
+    </w:p>
+    <w:p>
+      <w:pPr>
+        <w:spacing w:before="100" w:beforeAutospacing="1" w:after="100" w:afterAutospacing="1" w:line="240" w:lineRule="auto"/>
+        <w:rPr>
+          <w:rFonts w:eastAsia="Times New Roman" w:cs="Times New Roman"/>
+          <w:b/>
+          <w:i/>
+          <w:sz w:val="20"/>
+          <w:szCs w:val="20"/>
+        </w:rPr>
+      </w:pPr>
+      <w:r>
+        <w:rPr>
+          <w:rFonts w:eastAsia="Times New Roman" w:cs="Times New Roman"/>
+          <w:b/>
+          <w:i/>
+          <w:sz w:val="20"/>
+          <w:szCs w:val="20"/>
+        </w:rPr>
+        <w:lastRenderedPageBreak/>
+        <w:t>A successful request will respond with:</w:t>
+      </w:r>
+    </w:p>
+    <w:p>
+      <w:pPr>
+        <w:numPr>
+          <w:ilvl w:val="0"/>
+          <w:numId w:val="12"/>
+        </w:numPr>
+        <w:tabs>
+          <w:tab w:val="left" w:pos="916"/>
+          <w:tab w:val="left" w:pos="1832"/>
+          <w:tab w:val="left" w:pos="2748"/>
+          <w:tab w:val="left" w:pos="3664"/>
+          <w:tab w:val="left" w:pos="4580"/>
+          <w:tab w:val="left" w:pos="5496"/>
+          <w:tab w:val="left" w:pos="6412"/>
+          <w:tab w:val="left" w:pos="7328"/>
+          <w:tab w:val="left" w:pos="8244"/>
+          <w:tab w:val="left" w:pos="9160"/>
+          <w:tab w:val="left" w:pos="10076"/>
+          <w:tab w:val="left" w:pos="10992"/>
+          <w:tab w:val="left" w:pos="11908"/>
+          <w:tab w:val="left" w:pos="12824"/>
+          <w:tab w:val="left" w:pos="13740"/>
+          <w:tab w:val="left" w:pos="14656"/>
+        </w:tabs>
+        <w:spacing w:before="100" w:beforeAutospacing="1" w:after="100" w:afterAutospacing="1" w:line="240" w:lineRule="auto"/>
+        <w:rPr>
+          <w:rFonts w:eastAsia="Times New Roman" w:cs="Courier New"/>
+          <w:sz w:val="20"/>
+          <w:szCs w:val="20"/>
+        </w:rPr>
+      </w:pPr>
+      <w:r>
+        <w:rPr>
+          <w:rFonts w:eastAsia="Times New Roman" w:cs="Courier New"/>
+          <w:sz w:val="20"/>
+          <w:szCs w:val="20"/>
+        </w:rPr>
+        <w:t>{</w:t>
+      </w:r>
+    </w:p>
+    <w:p>
+      <w:pPr>
+        <w:numPr>
+          <w:ilvl w:val="0"/>
+          <w:numId w:val="12"/>
+        </w:numPr>
+        <w:tabs>
+          <w:tab w:val="left" w:pos="916"/>
+          <w:tab w:val="left" w:pos="1832"/>
+          <w:tab w:val="left" w:pos="2748"/>
+          <w:tab w:val="left" w:pos="3664"/>
+          <w:tab w:val="left" w:pos="4580"/>
+          <w:tab w:val="left" w:pos="5496"/>
+          <w:tab w:val="left" w:pos="6412"/>
+          <w:tab w:val="left" w:pos="7328"/>
+          <w:tab w:val="left" w:pos="8244"/>
+          <w:tab w:val="left" w:pos="9160"/>
+          <w:tab w:val="left" w:pos="10076"/>
+          <w:tab w:val="left" w:pos="10992"/>
+          <w:tab w:val="left" w:pos="11908"/>
+          <w:tab w:val="left" w:pos="12824"/>
+          <w:tab w:val="left" w:pos="13740"/>
+          <w:tab w:val="left" w:pos="14656"/>
+        </w:tabs>
+        <w:spacing w:before="100" w:beforeAutospacing="1" w:after="100" w:afterAutospacing="1" w:line="240" w:lineRule="auto"/>
+      </w:pPr>
+      <w:r>
+        <w:rPr>
+          <w:rFonts w:eastAsia="Times New Roman" w:cs="Courier New"/>
+          <w:sz w:val="20"/>
+          <w:szCs w:val="20"/>
+        </w:rPr>
+        <w:t xml:space="preserve">  </w:t>
+      </w:r>
+      <w:r>
+        <w:rPr>
+          <w:rFonts w:eastAsia="Times New Roman" w:cs="Courier New"/>
+          <w:sz w:val="20"/>
+          <w:szCs w:val="20"/>
+        </w:rPr>
+        <w:t>"</w:t>
+      </w:r>
+      <w:proofErr w:type="gramStart"/>
+      <w:r>
+        <w:rPr>
+          <w:rFonts w:eastAsia="Times New Roman" w:cs="Courier New"/>
+          <w:sz w:val="20"/>
+          <w:szCs w:val="20"/>
+        </w:rPr>
+        <w:t>message</w:t>
+      </w:r>
+      <w:proofErr w:type="gramEnd"/>
+      <w:r>
+        <w:rPr>
+          <w:rFonts w:eastAsia="Times New Roman" w:cs="Courier New"/>
+          <w:sz w:val="20"/>
+          <w:szCs w:val="20"/>
+        </w:rPr>
+        <w:t>" =&gt; "Transfer was successfully refunded."</w:t>
+      </w:r>
+      <w:r>
+        <w:rPr>
+          <w:rFonts w:eastAsia="Times New Roman" w:cs="Courier New"/>
+          <w:sz w:val="20"/>
+          <w:szCs w:val="20"/>
+        </w:rPr>
+        <w:t>,</w:t>
+      </w:r>
+    </w:p>
+    <w:p>
+      <w:pPr>
+        <w:numPr>
+          <w:ilvl w:val="0"/>
+          <w:numId w:val="12"/>
+        </w:numPr>
+        <w:tabs>
+          <w:tab w:val="left" w:pos="916"/>
+          <w:tab w:val="left" w:pos="1832"/>
+          <w:tab w:val="left" w:pos="2748"/>
+          <w:tab w:val="left" w:pos="3664"/>
+          <w:tab w:val="left" w:pos="4580"/>
+          <w:tab w:val="left" w:pos="5496"/>
+          <w:tab w:val="left" w:pos="6412"/>
+          <w:tab w:val="left" w:pos="7328"/>
+          <w:tab w:val="left" w:pos="8244"/>
+          <w:tab w:val="left" w:pos="9160"/>
+          <w:tab w:val="left" w:pos="10076"/>
+          <w:tab w:val="left" w:pos="10992"/>
+          <w:tab w:val="left" w:pos="11908"/>
+          <w:tab w:val="left" w:pos="12824"/>
+          <w:tab w:val="left" w:pos="13740"/>
+          <w:tab w:val="left" w:pos="14656"/>
+        </w:tabs>
+        <w:spacing w:before="100" w:beforeAutospacing="1" w:after="100" w:afterAutospacing="1" w:line="240" w:lineRule="auto"/>
+      </w:pPr>
+      <w:r>
+        <w:rPr>
+          <w:rFonts w:eastAsia="Times New Roman" w:cs="Courier New"/>
+          <w:sz w:val="20"/>
+          <w:szCs w:val="20"/>
+        </w:rPr>
+        <w:t xml:space="preserve">  </w:t>
+      </w:r>
+      <w:r>
+        <w:rPr>
+          <w:rFonts w:eastAsia="Times New Roman" w:cs="Courier New"/>
+          <w:sz w:val="20"/>
+          <w:szCs w:val="20"/>
+        </w:rPr>
+        <w:t>"</w:t>
+      </w:r>
+      <w:proofErr w:type="spellStart"/>
+      <w:r>
+        <w:rPr>
+          <w:rFonts w:eastAsia="Times New Roman" w:cs="Courier New"/>
+          <w:sz w:val="20"/>
+          <w:szCs w:val="20"/>
+        </w:rPr>
+        <w:t>transaction_id</w:t>
+      </w:r>
+      <w:proofErr w:type="spellEnd"/>
+      <w:r>
+        <w:rPr>
+          <w:rFonts w:eastAsia="Times New Roman" w:cs="Courier New"/>
+          <w:sz w:val="20"/>
+          <w:szCs w:val="20"/>
+        </w:rPr>
+        <w:t>" =&gt; 34</w:t>
+      </w:r>
+    </w:p>
+    <w:p>
+      <w:pPr>
+        <w:numPr>
+          <w:ilvl w:val="0"/>
+          <w:numId w:val="12"/>
+        </w:numPr>
+        <w:tabs>
+          <w:tab w:val="left" w:pos="916"/>
+          <w:tab w:val="left" w:pos="1832"/>
+          <w:tab w:val="left" w:pos="2748"/>
+          <w:tab w:val="left" w:pos="3664"/>
+          <w:tab w:val="left" w:pos="4580"/>
+          <w:tab w:val="left" w:pos="5496"/>
+          <w:tab w:val="left" w:pos="6412"/>
+          <w:tab w:val="left" w:pos="7328"/>
+          <w:tab w:val="left" w:pos="8244"/>
+          <w:tab w:val="left" w:pos="9160"/>
+          <w:tab w:val="left" w:pos="10076"/>
+          <w:tab w:val="left" w:pos="10992"/>
+          <w:tab w:val="left" w:pos="11908"/>
+          <w:tab w:val="left" w:pos="12824"/>
+          <w:tab w:val="left" w:pos="13740"/>
+          <w:tab w:val="left" w:pos="14656"/>
+        </w:tabs>
+        <w:spacing w:before="100" w:beforeAutospacing="1" w:after="100" w:afterAutospacing="1" w:line="240" w:lineRule="auto"/>
+        <w:rPr>
+          <w:rFonts w:eastAsia="Times New Roman" w:cs="Times New Roman"/>
+          <w:sz w:val="24"/>
+          <w:szCs w:val="24"/>
+        </w:rPr>
+      </w:pPr>
+      <w:r>
+        <w:rPr>
+          <w:rFonts w:eastAsia="Times New Roman" w:cs="Courier New"/>
+          <w:sz w:val="20"/>
+          <w:szCs w:val="20"/>
+        </w:rPr>
+        <w:t>}</w:t>
+      </w:r>
+    </w:p>
+    <w:p>
+      <w:pPr>
+        <w:spacing w:before="100" w:beforeAutospacing="1" w:after="100" w:afterAutospacing="1" w:line="240" w:lineRule="auto"/>
+        <w:rPr>
+          <w:rFonts w:eastAsia="Times New Roman" w:cs="Times New Roman"/>
+          <w:b/>
+          <w:i/>
+          <w:sz w:val="20"/>
+          <w:szCs w:val="20"/>
+        </w:rPr>
+      </w:pPr>
+      <w:r>
+        <w:rPr>
+          <w:rFonts w:eastAsia="Times New Roman" w:cs="Times New Roman"/>
+          <w:b/>
+          <w:i/>
+          <w:sz w:val="20"/>
+          <w:szCs w:val="20"/>
+        </w:rPr>
+        <w:t xml:space="preserve">Code Snippet for Getting </w:t>
+      </w:r>
+      <w:r>
+        <w:rPr>
+          <w:rFonts w:eastAsia="Times New Roman" w:cs="Times New Roman"/>
+          <w:b/>
+          <w:i/>
+          <w:sz w:val="20"/>
+          <w:szCs w:val="20"/>
+        </w:rPr>
+        <w:t>Refund</w:t>
+      </w:r>
+      <w:r>
+        <w:rPr>
+          <w:rFonts w:eastAsia="Times New Roman" w:cs="Times New Roman"/>
+          <w:b/>
+          <w:i/>
+          <w:sz w:val="20"/>
+          <w:szCs w:val="20"/>
+        </w:rPr>
+        <w:t>:</w:t>
+      </w:r>
+    </w:p>
+    <w:p>
+      <w:pPr>
+        <w:tabs>
+          <w:tab w:val="left" w:pos="916"/>
+          <w:tab w:val="left" w:pos="1832"/>
+          <w:tab w:val="left" w:pos="2748"/>
+          <w:tab w:val="left" w:pos="3664"/>
+          <w:tab w:val="left" w:pos="4580"/>
+          <w:tab w:val="left" w:pos="5496"/>
+          <w:tab w:val="left" w:pos="6412"/>
+          <w:tab w:val="left" w:pos="7328"/>
+          <w:tab w:val="left" w:pos="8244"/>
+          <w:tab w:val="left" w:pos="9160"/>
+          <w:tab w:val="left" w:pos="10076"/>
+          <w:tab w:val="left" w:pos="10992"/>
+          <w:tab w:val="left" w:pos="11908"/>
+          <w:tab w:val="left" w:pos="12824"/>
+          <w:tab w:val="left" w:pos="13740"/>
+          <w:tab w:val="left" w:pos="14656"/>
+        </w:tabs>
+        <w:spacing w:before="100" w:beforeAutospacing="1" w:after="100" w:afterAutospacing="1" w:line="240" w:lineRule="auto"/>
+      </w:pPr>
+      <w:proofErr w:type="gramStart"/>
+      <w:r>
+        <w:rPr>
+          <w:rFonts w:eastAsia="Times New Roman" w:cs="Courier New"/>
+          <w:color w:val="0070C0"/>
+          <w:sz w:val="20"/>
+          <w:szCs w:val="20"/>
+        </w:rPr>
+        <w:t>string</w:t>
+      </w:r>
+      <w:proofErr w:type="gramEnd"/>
+      <w:r>
+        <w:rPr>
+          <w:rFonts w:eastAsia="Times New Roman" w:cs="Courier New"/>
+          <w:color w:val="0070C0"/>
+          <w:sz w:val="20"/>
+          <w:szCs w:val="20"/>
+        </w:rPr>
+        <w:t xml:space="preserve"> </w:t>
+      </w:r>
+      <w:proofErr w:type="spellStart"/>
+      <w:r>
+        <w:rPr>
+          <w:rFonts w:eastAsia="Times New Roman" w:cs="Courier New"/>
+          <w:color w:val="0070C0"/>
+          <w:sz w:val="20"/>
+          <w:szCs w:val="20"/>
+        </w:rPr>
+        <w:t>Money</w:t>
+      </w:r>
+      <w:r>
+        <w:rPr>
+          <w:rFonts w:eastAsia="Times New Roman" w:cs="Courier New"/>
+          <w:color w:val="0070C0"/>
+          <w:sz w:val="20"/>
+          <w:szCs w:val="20"/>
+        </w:rPr>
+        <w:t>Refund</w:t>
+      </w:r>
+      <w:proofErr w:type="spellEnd"/>
+      <w:r>
+        <w:rPr>
+          <w:rFonts w:eastAsia="Times New Roman" w:cs="Courier New"/>
+          <w:color w:val="0070C0"/>
+          <w:sz w:val="20"/>
+          <w:szCs w:val="20"/>
+        </w:rPr>
+        <w:t xml:space="preserve"> = </w:t>
+      </w:r>
+      <w:proofErr w:type="spellStart"/>
+      <w:r>
+        <w:rPr>
+          <w:rFonts w:eastAsia="Times New Roman" w:cs="Courier New"/>
+          <w:color w:val="0070C0"/>
+          <w:sz w:val="20"/>
+          <w:szCs w:val="20"/>
+        </w:rPr>
+        <w:t>MimoRestClient.</w:t>
+      </w:r>
+      <w:r>
+        <w:rPr>
+          <w:rFonts w:eastAsia="Times New Roman" w:cs="Courier New"/>
+          <w:color w:val="0070C0"/>
+          <w:sz w:val="20"/>
+          <w:szCs w:val="20"/>
+        </w:rPr>
+        <w:t>Refund</w:t>
+      </w:r>
+      <w:proofErr w:type="spellEnd"/>
+      <w:r>
+        <w:rPr>
+          <w:rFonts w:eastAsia="Times New Roman" w:cs="Courier New"/>
+          <w:color w:val="0070C0"/>
+          <w:sz w:val="20"/>
+          <w:szCs w:val="20"/>
+        </w:rPr>
+        <w:t>(</w:t>
+      </w:r>
+      <w:r>
+        <w:rPr>
+          <w:rFonts w:eastAsia="Times New Roman" w:cs="Courier New"/>
+          <w:color w:val="0070C0"/>
+          <w:sz w:val="20"/>
+          <w:szCs w:val="20"/>
+        </w:rPr>
+        <w:t>“</w:t>
+      </w:r>
+      <w:r>
+        <w:rPr>
+          <w:rFonts w:eastAsia="Times New Roman" w:cs="Courier New"/>
+          <w:color w:val="C00000"/>
+          <w:sz w:val="20"/>
+          <w:szCs w:val="20"/>
+        </w:rPr>
+        <w:t>100</w:t>
+      </w:r>
+      <w:r>
+        <w:rPr>
+          <w:rFonts w:eastAsia="Times New Roman" w:cs="Courier New"/>
+          <w:color w:val="0070C0"/>
+          <w:sz w:val="20"/>
+          <w:szCs w:val="20"/>
+        </w:rPr>
+        <w:t>”,</w:t>
+      </w:r>
+      <w:r>
+        <w:rPr>
+          <w:rFonts w:eastAsia="Times New Roman" w:cs="Courier New"/>
+          <w:color w:val="0070C0"/>
+          <w:sz w:val="20"/>
+          <w:szCs w:val="20"/>
+        </w:rPr>
+        <w:t>”</w:t>
+      </w:r>
+      <w:r>
+        <w:rPr>
+          <w:rFonts w:eastAsia="Times New Roman" w:cs="Courier New"/>
+          <w:color w:val="C00000"/>
+          <w:sz w:val="20"/>
+          <w:szCs w:val="20"/>
+        </w:rPr>
+        <w:t>buyKindle</w:t>
+      </w:r>
+      <w:r>
+        <w:rPr>
+          <w:rFonts w:eastAsia="Times New Roman" w:cs="Courier New"/>
+          <w:color w:val="0070C0"/>
+          <w:sz w:val="20"/>
+          <w:szCs w:val="20"/>
+        </w:rPr>
+        <w:t>”</w:t>
+      </w:r>
+      <w:r>
+        <w:rPr>
+          <w:rFonts w:eastAsia="Times New Roman" w:cs="Courier New"/>
+          <w:color w:val="0070C0"/>
+          <w:sz w:val="20"/>
+          <w:szCs w:val="20"/>
+        </w:rPr>
+        <w:t>,”</w:t>
+      </w:r>
+      <w:r>
+        <w:rPr>
+          <w:rFonts w:eastAsia="Times New Roman" w:cs="Courier New"/>
+          <w:color w:val="C00000"/>
+          <w:sz w:val="20"/>
+          <w:szCs w:val="20"/>
+        </w:rPr>
+        <w:t>11092</w:t>
+      </w:r>
+      <w:r>
+        <w:rPr>
+          <w:rFonts w:eastAsia="Times New Roman" w:cs="Courier New"/>
+          <w:color w:val="0070C0"/>
+          <w:sz w:val="20"/>
+          <w:szCs w:val="20"/>
+        </w:rPr>
+        <w:t>”</w:t>
+      </w:r>
+      <w:r>
+        <w:rPr>
+          <w:rFonts w:eastAsia="Times New Roman" w:cs="Courier New"/>
+          <w:color w:val="0070C0"/>
+          <w:sz w:val="20"/>
+          <w:szCs w:val="20"/>
+        </w:rPr>
+        <w:t>);</w:t>
+      </w:r>
     </w:p>
     <w:sectPr>
       <w:pgSz w:w="12240" w:h="15840"/>
@@ -8000,6 +9203,119 @@
     </w:lvl>
   </w:abstractNum>
   <w:abstractNum w:abstractNumId="3">
+    <w:nsid w:val="16DD4277"/>
+    <w:multiLevelType w:val="multilevel"/>
+    <w:tmpl w:val="0940235E"/>
+    <w:lvl w:ilvl="0">
+      <w:start w:val="1"/>
+      <w:numFmt w:val="decimal"/>
+      <w:lvlText w:val="%1."/>
+      <w:lvlJc w:val="left"/>
+      <w:pPr>
+        <w:tabs>
+          <w:tab w:val="num" w:pos="720"/>
+        </w:tabs>
+        <w:ind w:left="720" w:hanging="360"/>
+      </w:pPr>
+    </w:lvl>
+    <w:lvl w:ilvl="1">
+      <w:start w:val="1"/>
+      <w:numFmt w:val="decimal"/>
+      <w:lvlText w:val="%2."/>
+      <w:lvlJc w:val="left"/>
+      <w:pPr>
+        <w:tabs>
+          <w:tab w:val="num" w:pos="1440"/>
+        </w:tabs>
+        <w:ind w:left="1440" w:hanging="360"/>
+      </w:pPr>
+    </w:lvl>
+    <w:lvl w:ilvl="2" w:tentative="1">
+      <w:start w:val="1"/>
+      <w:numFmt w:val="decimal"/>
+      <w:lvlText w:val="%3."/>
+      <w:lvlJc w:val="left"/>
+      <w:pPr>
+        <w:tabs>
+          <w:tab w:val="num" w:pos="2160"/>
+        </w:tabs>
+        <w:ind w:left="2160" w:hanging="360"/>
+      </w:pPr>
+    </w:lvl>
+    <w:lvl w:ilvl="3" w:tentative="1">
+      <w:start w:val="1"/>
+      <w:numFmt w:val="decimal"/>
+      <w:lvlText w:val="%4."/>
+      <w:lvlJc w:val="left"/>
+      <w:pPr>
+        <w:tabs>
+          <w:tab w:val="num" w:pos="2880"/>
+        </w:tabs>
+        <w:ind w:left="2880" w:hanging="360"/>
+      </w:pPr>
+    </w:lvl>
+    <w:lvl w:ilvl="4" w:tentative="1">
+      <w:start w:val="1"/>
+      <w:numFmt w:val="decimal"/>
+      <w:lvlText w:val="%5."/>
+      <w:lvlJc w:val="left"/>
+      <w:pPr>
+        <w:tabs>
+          <w:tab w:val="num" w:pos="3600"/>
+        </w:tabs>
+        <w:ind w:left="3600" w:hanging="360"/>
+      </w:pPr>
+    </w:lvl>
+    <w:lvl w:ilvl="5" w:tentative="1">
+      <w:start w:val="1"/>
+      <w:numFmt w:val="decimal"/>
+      <w:lvlText w:val="%6."/>
+      <w:lvlJc w:val="left"/>
+      <w:pPr>
+        <w:tabs>
+          <w:tab w:val="num" w:pos="4320"/>
+        </w:tabs>
+        <w:ind w:left="4320" w:hanging="360"/>
+      </w:pPr>
+    </w:lvl>
+    <w:lvl w:ilvl="6" w:tentative="1">
+      <w:start w:val="1"/>
+      <w:numFmt w:val="decimal"/>
+      <w:lvlText w:val="%7."/>
+      <w:lvlJc w:val="left"/>
+      <w:pPr>
+        <w:tabs>
+          <w:tab w:val="num" w:pos="5040"/>
+        </w:tabs>
+        <w:ind w:left="5040" w:hanging="360"/>
+      </w:pPr>
+    </w:lvl>
+    <w:lvl w:ilvl="7" w:tentative="1">
+      <w:start w:val="1"/>
+      <w:numFmt w:val="decimal"/>
+      <w:lvlText w:val="%8."/>
+      <w:lvlJc w:val="left"/>
+      <w:pPr>
+        <w:tabs>
+          <w:tab w:val="num" w:pos="5760"/>
+        </w:tabs>
+        <w:ind w:left="5760" w:hanging="360"/>
+      </w:pPr>
+    </w:lvl>
+    <w:lvl w:ilvl="8" w:tentative="1">
+      <w:start w:val="1"/>
+      <w:numFmt w:val="decimal"/>
+      <w:lvlText w:val="%9."/>
+      <w:lvlJc w:val="left"/>
+      <w:pPr>
+        <w:tabs>
+          <w:tab w:val="num" w:pos="6480"/>
+        </w:tabs>
+        <w:ind w:left="6480" w:hanging="360"/>
+      </w:pPr>
+    </w:lvl>
+  </w:abstractNum>
+  <w:abstractNum w:abstractNumId="4">
     <w:nsid w:val="1B025671"/>
     <w:multiLevelType w:val="multilevel"/>
     <w:tmpl w:val="0940235E"/>
@@ -8112,7 +9428,7 @@
       </w:pPr>
     </w:lvl>
   </w:abstractNum>
-  <w:abstractNum w:abstractNumId="4">
+  <w:abstractNum w:abstractNumId="5">
     <w:nsid w:val="1D056D1D"/>
     <w:multiLevelType w:val="multilevel"/>
     <w:tmpl w:val="9460BF94"/>
@@ -8225,7 +9541,7 @@
       </w:pPr>
     </w:lvl>
   </w:abstractNum>
-  <w:abstractNum w:abstractNumId="5">
+  <w:abstractNum w:abstractNumId="6">
     <w:nsid w:val="296D7A1E"/>
     <w:multiLevelType w:val="multilevel"/>
     <w:tmpl w:val="0940235E"/>
@@ -8338,7 +9654,7 @@
       </w:pPr>
     </w:lvl>
   </w:abstractNum>
-  <w:abstractNum w:abstractNumId="6">
+  <w:abstractNum w:abstractNumId="7">
     <w:nsid w:val="2E471D0B"/>
     <w:multiLevelType w:val="multilevel"/>
     <w:tmpl w:val="050843A2"/>
@@ -8451,7 +9767,179 @@
       </w:pPr>
     </w:lvl>
   </w:abstractNum>
-  <w:abstractNum w:abstractNumId="7">
+  <w:abstractNum w:abstractNumId="8">
+    <w:nsid w:val="2F841F9E"/>
+    <w:multiLevelType w:val="hybridMultilevel"/>
+    <w:tmpl w:val="6F78A88A"/>
+    <w:lvl w:ilvl="0" w:tplc="0409000F">
+      <w:start w:val="1"/>
+      <w:numFmt w:val="decimal"/>
+      <w:lvlText w:val="%1."/>
+      <w:lvlJc w:val="left"/>
+      <w:pPr>
+        <w:ind w:left="720" w:hanging="360"/>
+      </w:pPr>
+    </w:lvl>
+    <w:lvl w:ilvl="1" w:tplc="04090019" w:tentative="1">
+      <w:start w:val="1"/>
+      <w:numFmt w:val="lowerLetter"/>
+      <w:lvlText w:val="%2."/>
+      <w:lvlJc w:val="left"/>
+      <w:pPr>
+        <w:ind w:left="1440" w:hanging="360"/>
+      </w:pPr>
+    </w:lvl>
+    <w:lvl w:ilvl="2" w:tplc="0409001B" w:tentative="1">
+      <w:start w:val="1"/>
+      <w:numFmt w:val="lowerRoman"/>
+      <w:lvlText w:val="%3."/>
+      <w:lvlJc w:val="right"/>
+      <w:pPr>
+        <w:ind w:left="2160" w:hanging="180"/>
+      </w:pPr>
+    </w:lvl>
+    <w:lvl w:ilvl="3" w:tplc="0409000F" w:tentative="1">
+      <w:start w:val="1"/>
+      <w:numFmt w:val="decimal"/>
+      <w:lvlText w:val="%4."/>
+      <w:lvlJc w:val="left"/>
+      <w:pPr>
+        <w:ind w:left="2880" w:hanging="360"/>
+      </w:pPr>
+    </w:lvl>
+    <w:lvl w:ilvl="4" w:tplc="04090019" w:tentative="1">
+      <w:start w:val="1"/>
+      <w:numFmt w:val="lowerLetter"/>
+      <w:lvlText w:val="%5."/>
+      <w:lvlJc w:val="left"/>
+      <w:pPr>
+        <w:ind w:left="3600" w:hanging="360"/>
+      </w:pPr>
+    </w:lvl>
+    <w:lvl w:ilvl="5" w:tplc="0409001B" w:tentative="1">
+      <w:start w:val="1"/>
+      <w:numFmt w:val="lowerRoman"/>
+      <w:lvlText w:val="%6."/>
+      <w:lvlJc w:val="right"/>
+      <w:pPr>
+        <w:ind w:left="4320" w:hanging="180"/>
+      </w:pPr>
+    </w:lvl>
+    <w:lvl w:ilvl="6" w:tplc="0409000F" w:tentative="1">
+      <w:start w:val="1"/>
+      <w:numFmt w:val="decimal"/>
+      <w:lvlText w:val="%7."/>
+      <w:lvlJc w:val="left"/>
+      <w:pPr>
+        <w:ind w:left="5040" w:hanging="360"/>
+      </w:pPr>
+    </w:lvl>
+    <w:lvl w:ilvl="7" w:tplc="04090019" w:tentative="1">
+      <w:start w:val="1"/>
+      <w:numFmt w:val="lowerLetter"/>
+      <w:lvlText w:val="%8."/>
+      <w:lvlJc w:val="left"/>
+      <w:pPr>
+        <w:ind w:left="5760" w:hanging="360"/>
+      </w:pPr>
+    </w:lvl>
+    <w:lvl w:ilvl="8" w:tplc="0409001B" w:tentative="1">
+      <w:start w:val="1"/>
+      <w:numFmt w:val="lowerRoman"/>
+      <w:lvlText w:val="%9."/>
+      <w:lvlJc w:val="right"/>
+      <w:pPr>
+        <w:ind w:left="6480" w:hanging="180"/>
+      </w:pPr>
+    </w:lvl>
+  </w:abstractNum>
+  <w:abstractNum w:abstractNumId="9">
+    <w:nsid w:val="3F696C5A"/>
+    <w:multiLevelType w:val="hybridMultilevel"/>
+    <w:tmpl w:val="3D9AA426"/>
+    <w:lvl w:ilvl="0" w:tplc="0409000F">
+      <w:start w:val="1"/>
+      <w:numFmt w:val="decimal"/>
+      <w:lvlText w:val="%1."/>
+      <w:lvlJc w:val="left"/>
+      <w:pPr>
+        <w:ind w:left="720" w:hanging="360"/>
+      </w:pPr>
+    </w:lvl>
+    <w:lvl w:ilvl="1" w:tplc="04090019" w:tentative="1">
+      <w:start w:val="1"/>
+      <w:numFmt w:val="lowerLetter"/>
+      <w:lvlText w:val="%2."/>
+      <w:lvlJc w:val="left"/>
+      <w:pPr>
+        <w:ind w:left="1440" w:hanging="360"/>
+      </w:pPr>
+    </w:lvl>
+    <w:lvl w:ilvl="2" w:tplc="0409001B" w:tentative="1">
+      <w:start w:val="1"/>
+      <w:numFmt w:val="lowerRoman"/>
+      <w:lvlText w:val="%3."/>
+      <w:lvlJc w:val="right"/>
+      <w:pPr>
+        <w:ind w:left="2160" w:hanging="180"/>
+      </w:pPr>
+    </w:lvl>
+    <w:lvl w:ilvl="3" w:tplc="0409000F" w:tentative="1">
+      <w:start w:val="1"/>
+      <w:numFmt w:val="decimal"/>
+      <w:lvlText w:val="%4."/>
+      <w:lvlJc w:val="left"/>
+      <w:pPr>
+        <w:ind w:left="2880" w:hanging="360"/>
+      </w:pPr>
+    </w:lvl>
+    <w:lvl w:ilvl="4" w:tplc="04090019" w:tentative="1">
+      <w:start w:val="1"/>
+      <w:numFmt w:val="lowerLetter"/>
+      <w:lvlText w:val="%5."/>
+      <w:lvlJc w:val="left"/>
+      <w:pPr>
+        <w:ind w:left="3600" w:hanging="360"/>
+      </w:pPr>
+    </w:lvl>
+    <w:lvl w:ilvl="5" w:tplc="0409001B" w:tentative="1">
+      <w:start w:val="1"/>
+      <w:numFmt w:val="lowerRoman"/>
+      <w:lvlText w:val="%6."/>
+      <w:lvlJc w:val="right"/>
+      <w:pPr>
+        <w:ind w:left="4320" w:hanging="180"/>
+      </w:pPr>
+    </w:lvl>
+    <w:lvl w:ilvl="6" w:tplc="0409000F" w:tentative="1">
+      <w:start w:val="1"/>
+      <w:numFmt w:val="decimal"/>
+      <w:lvlText w:val="%7."/>
+      <w:lvlJc w:val="left"/>
+      <w:pPr>
+        <w:ind w:left="5040" w:hanging="360"/>
+      </w:pPr>
+    </w:lvl>
+    <w:lvl w:ilvl="7" w:tplc="04090019" w:tentative="1">
+      <w:start w:val="1"/>
+      <w:numFmt w:val="lowerLetter"/>
+      <w:lvlText w:val="%8."/>
+      <w:lvlJc w:val="left"/>
+      <w:pPr>
+        <w:ind w:left="5760" w:hanging="360"/>
+      </w:pPr>
+    </w:lvl>
+    <w:lvl w:ilvl="8" w:tplc="0409001B" w:tentative="1">
+      <w:start w:val="1"/>
+      <w:numFmt w:val="lowerRoman"/>
+      <w:lvlText w:val="%9."/>
+      <w:lvlJc w:val="right"/>
+      <w:pPr>
+        <w:ind w:left="6480" w:hanging="180"/>
+      </w:pPr>
+    </w:lvl>
+  </w:abstractNum>
+  <w:abstractNum w:abstractNumId="10">
     <w:nsid w:val="57D13384"/>
     <w:multiLevelType w:val="multilevel"/>
     <w:tmpl w:val="20188852"/>
@@ -8564,7 +10052,7 @@
       </w:pPr>
     </w:lvl>
   </w:abstractNum>
-  <w:abstractNum w:abstractNumId="8">
+  <w:abstractNum w:abstractNumId="11">
     <w:nsid w:val="664A6125"/>
     <w:multiLevelType w:val="multilevel"/>
     <w:tmpl w:val="5792E6AE"/>
@@ -8679,31 +10167,40 @@
     </w:lvl>
   </w:abstractNum>
   <w:num w:numId="1">
-    <w:abstractNumId w:val="6"/>
+    <w:abstractNumId w:val="7"/>
   </w:num>
   <w:num w:numId="2">
     <w:abstractNumId w:val="0"/>
   </w:num>
   <w:num w:numId="3">
-    <w:abstractNumId w:val="7"/>
+    <w:abstractNumId w:val="10"/>
   </w:num>
   <w:num w:numId="4">
-    <w:abstractNumId w:val="4"/>
+    <w:abstractNumId w:val="5"/>
   </w:num>
   <w:num w:numId="5">
-    <w:abstractNumId w:val="3"/>
+    <w:abstractNumId w:val="4"/>
   </w:num>
   <w:num w:numId="6">
     <w:abstractNumId w:val="2"/>
   </w:num>
   <w:num w:numId="7">
-    <w:abstractNumId w:val="8"/>
+    <w:abstractNumId w:val="11"/>
   </w:num>
   <w:num w:numId="8">
-    <w:abstractNumId w:val="5"/>
+    <w:abstractNumId w:val="6"/>
   </w:num>
   <w:num w:numId="9">
     <w:abstractNumId w:val="1"/>
+  </w:num>
+  <w:num w:numId="10">
+    <w:abstractNumId w:val="8"/>
+  </w:num>
+  <w:num w:numId="11">
+    <w:abstractNumId w:val="9"/>
+  </w:num>
+  <w:num w:numId="12">
+    <w:abstractNumId w:val="3"/>
   </w:num>
 </w:numbering>
 </file>

</xml_diff>

<commit_message>
Changes in Registration API
Add the new variable "mobile_phone" in Registration API and also update
the docs
</commit_message>
<xml_diff>
--- a/Mimo API.docx
+++ b/Mimo API.docx
@@ -1421,7 +1421,25 @@
           <w:sz w:val="20"/>
           <w:szCs w:val="20"/>
         </w:rPr>
-        <w:t>{url-to-be-redirected}</w:t>
+        <w:t>{</w:t>
+      </w:r>
+      <w:proofErr w:type="spellStart"/>
+      <w:r>
+        <w:rPr>
+          <w:rFonts w:eastAsia="Times New Roman" w:cs="Courier New"/>
+          <w:sz w:val="20"/>
+          <w:szCs w:val="20"/>
+        </w:rPr>
+        <w:t>url</w:t>
+      </w:r>
+      <w:proofErr w:type="spellEnd"/>
+      <w:r>
+        <w:rPr>
+          <w:rFonts w:eastAsia="Times New Roman" w:cs="Courier New"/>
+          <w:sz w:val="20"/>
+          <w:szCs w:val="20"/>
+        </w:rPr>
+        <w:t>-to-be-redirected}</w:t>
       </w:r>
       <w:proofErr w:type="gramStart"/>
       <w:r>
@@ -1515,7 +1533,25 @@
           <w:sz w:val="20"/>
           <w:szCs w:val="20"/>
         </w:rPr>
-        <w:t>{url-to-be-redirected}</w:t>
+        <w:t>{</w:t>
+      </w:r>
+      <w:proofErr w:type="spellStart"/>
+      <w:r>
+        <w:rPr>
+          <w:rFonts w:eastAsia="Times New Roman" w:cs="Courier New"/>
+          <w:sz w:val="20"/>
+          <w:szCs w:val="20"/>
+        </w:rPr>
+        <w:t>url</w:t>
+      </w:r>
+      <w:proofErr w:type="spellEnd"/>
+      <w:r>
+        <w:rPr>
+          <w:rFonts w:eastAsia="Times New Roman" w:cs="Courier New"/>
+          <w:sz w:val="20"/>
+          <w:szCs w:val="20"/>
+        </w:rPr>
+        <w:t>-to-be-redirected}</w:t>
       </w:r>
       <w:proofErr w:type="gramStart"/>
       <w:r>
@@ -7644,29 +7680,7 @@
           <w:sz w:val="24"/>
           <w:szCs w:val="24"/>
         </w:rPr>
-        <w:t xml:space="preserve">n </w:t>
-      </w:r>
-      <w:proofErr w:type="spellStart"/>
-      <w:r>
-        <w:rPr>
-          <w:rFonts w:eastAsia="Times New Roman" w:cs="Times New Roman"/>
-          <w:b/>
-          <w:color w:val="00B0F0"/>
-          <w:sz w:val="24"/>
-          <w:szCs w:val="24"/>
-        </w:rPr>
-        <w:t>OAuth</w:t>
-      </w:r>
-      <w:proofErr w:type="spellEnd"/>
-      <w:r>
-        <w:rPr>
-          <w:rFonts w:eastAsia="Times New Roman" w:cs="Times New Roman"/>
-          <w:b/>
-          <w:color w:val="00B0F0"/>
-          <w:sz w:val="24"/>
-          <w:szCs w:val="24"/>
-        </w:rPr>
-        <w:t xml:space="preserve"> </w:t>
+        <w:t xml:space="preserve">n OAuth </w:t>
       </w:r>
       <w:r>
         <w:rPr>
@@ -8101,23 +8115,7 @@
               </w:rPr>
             </w:pPr>
             <w:r>
-              <w:t xml:space="preserve">Code which is given by </w:t>
-            </w:r>
-            <w:proofErr w:type="spellStart"/>
-            <w:r>
-              <w:t>OAuth</w:t>
-            </w:r>
-            <w:proofErr w:type="spellEnd"/>
-            <w:r>
-              <w:t xml:space="preserve"> of </w:t>
-            </w:r>
-            <w:proofErr w:type="spellStart"/>
-            <w:r>
-              <w:t>Mimo</w:t>
-            </w:r>
-            <w:proofErr w:type="spellEnd"/>
-            <w:r>
-              <w:t xml:space="preserve"> site for user</w:t>
+              <w:t>Code which is given by OAuth of Mimo site for user</w:t>
             </w:r>
           </w:p>
         </w:tc>
@@ -8971,29 +8969,7 @@
           <w:sz w:val="24"/>
           <w:szCs w:val="24"/>
         </w:rPr>
-        <w:t xml:space="preserve">n </w:t>
-      </w:r>
-      <w:proofErr w:type="spellStart"/>
-      <w:r>
-        <w:rPr>
-          <w:rFonts w:eastAsia="Times New Roman" w:cs="Times New Roman"/>
-          <w:b/>
-          <w:color w:val="00B0F0"/>
-          <w:sz w:val="24"/>
-          <w:szCs w:val="24"/>
-        </w:rPr>
-        <w:t>OAuth</w:t>
-      </w:r>
-      <w:proofErr w:type="spellEnd"/>
-      <w:r>
-        <w:rPr>
-          <w:rFonts w:eastAsia="Times New Roman" w:cs="Times New Roman"/>
-          <w:b/>
-          <w:color w:val="00B0F0"/>
-          <w:sz w:val="24"/>
-          <w:szCs w:val="24"/>
-        </w:rPr>
-        <w:t xml:space="preserve"> </w:t>
+        <w:t xml:space="preserve">n OAuth </w:t>
       </w:r>
       <w:r>
         <w:rPr>
@@ -9321,23 +9297,7 @@
               </w:rPr>
             </w:pPr>
             <w:r>
-              <w:t xml:space="preserve">Code which is given by </w:t>
-            </w:r>
-            <w:proofErr w:type="spellStart"/>
-            <w:r>
-              <w:t>OAuth</w:t>
-            </w:r>
-            <w:proofErr w:type="spellEnd"/>
-            <w:r>
-              <w:t xml:space="preserve"> of </w:t>
-            </w:r>
-            <w:proofErr w:type="spellStart"/>
-            <w:r>
-              <w:t>Mimo</w:t>
-            </w:r>
-            <w:proofErr w:type="spellEnd"/>
-            <w:r>
-              <w:t xml:space="preserve"> site for user</w:t>
+              <w:t>Code which is given by OAuth of Mimo site for user</w:t>
             </w:r>
           </w:p>
         </w:tc>
@@ -9991,9 +9951,8 @@
           <w:sz w:val="24"/>
           <w:szCs w:val="24"/>
         </w:rPr>
-        <w:t xml:space="preserve">n </w:t>
-      </w:r>
-      <w:proofErr w:type="spellStart"/>
+        <w:t xml:space="preserve">n OAuth </w:t>
+      </w:r>
       <w:r>
         <w:rPr>
           <w:rFonts w:eastAsia="Times New Roman" w:cs="Times New Roman"/>
@@ -10002,9 +9961,8 @@
           <w:sz w:val="24"/>
           <w:szCs w:val="24"/>
         </w:rPr>
-        <w:t>OAuth</w:t>
-      </w:r>
-      <w:proofErr w:type="spellEnd"/>
+        <w:t>Create Account</w:t>
+      </w:r>
       <w:r>
         <w:rPr>
           <w:rFonts w:eastAsia="Times New Roman" w:cs="Times New Roman"/>
@@ -10013,26 +9971,6 @@
           <w:sz w:val="24"/>
           <w:szCs w:val="24"/>
         </w:rPr>
-        <w:t xml:space="preserve"> </w:t>
-      </w:r>
-      <w:r>
-        <w:rPr>
-          <w:rFonts w:eastAsia="Times New Roman" w:cs="Times New Roman"/>
-          <w:b/>
-          <w:color w:val="00B0F0"/>
-          <w:sz w:val="24"/>
-          <w:szCs w:val="24"/>
-        </w:rPr>
-        <w:t>Create Account</w:t>
-      </w:r>
-      <w:r>
-        <w:rPr>
-          <w:rFonts w:eastAsia="Times New Roman" w:cs="Times New Roman"/>
-          <w:b/>
-          <w:color w:val="00B0F0"/>
-          <w:sz w:val="24"/>
-          <w:szCs w:val="24"/>
-        </w:rPr>
         <w:t xml:space="preserve"> endpoint</w:t>
       </w:r>
     </w:p>
@@ -10057,7 +9995,6 @@
         </w:rPr>
         <w:t xml:space="preserve">API / </w:t>
       </w:r>
-      <w:proofErr w:type="spellStart"/>
       <w:r>
         <w:rPr>
           <w:b/>
@@ -10066,7 +10003,6 @@
         </w:rPr>
         <w:t>newRegistration</w:t>
       </w:r>
-      <w:proofErr w:type="spellEnd"/>
       <w:r>
         <w:rPr>
           <w:rFonts w:cs="Consolas"/>
@@ -10100,17 +10036,8 @@
           <w:sz w:val="24"/>
           <w:szCs w:val="24"/>
         </w:rPr>
-        <w:t xml:space="preserve">register new user with </w:t>
-      </w:r>
-      <w:proofErr w:type="spellStart"/>
-      <w:r>
-        <w:rPr>
-          <w:sz w:val="24"/>
-          <w:szCs w:val="24"/>
-        </w:rPr>
-        <w:t>Mimo</w:t>
-      </w:r>
-      <w:proofErr w:type="spellEnd"/>
+        <w:t>register new user with Mimo</w:t>
+      </w:r>
       <w:r>
         <w:rPr>
           <w:sz w:val="24"/>
@@ -10395,21 +10322,8 @@
                 <w:szCs w:val="24"/>
               </w:rPr>
             </w:pPr>
-            <w:proofErr w:type="spellStart"/>
-            <w:r>
-              <w:t>Mimo</w:t>
-            </w:r>
-            <w:proofErr w:type="spellEnd"/>
-            <w:r>
-              <w:t xml:space="preserve"> </w:t>
-            </w:r>
-            <w:proofErr w:type="spellStart"/>
-            <w:r>
-              <w:t>OAuth</w:t>
-            </w:r>
-            <w:proofErr w:type="spellEnd"/>
-            <w:r>
-              <w:t xml:space="preserve"> uses the 'code' response type only</w:t>
+            <w:r>
+              <w:t>Mimo OAuth uses the 'code' response type only</w:t>
             </w:r>
           </w:p>
         </w:tc>
@@ -10548,15 +10462,7 @@
           </w:tcPr>
           <w:p>
             <w:r>
-              <w:t xml:space="preserve">User name, used in </w:t>
-            </w:r>
-            <w:proofErr w:type="spellStart"/>
-            <w:r>
-              <w:t>Mimo</w:t>
-            </w:r>
-            <w:proofErr w:type="spellEnd"/>
-            <w:r>
-              <w:t xml:space="preserve"> log-in</w:t>
+              <w:t>User name, used in Mimo log-in</w:t>
             </w:r>
             <w:r>
               <w:t>.</w:t>
@@ -10818,15 +10724,7 @@
           </w:tcPr>
           <w:p>
             <w:r>
-              <w:t xml:space="preserve">User Password, used in </w:t>
-            </w:r>
-            <w:proofErr w:type="spellStart"/>
-            <w:r>
-              <w:t>Mimo</w:t>
-            </w:r>
-            <w:proofErr w:type="spellEnd"/>
-            <w:r>
-              <w:t xml:space="preserve"> log-in</w:t>
+              <w:t>User Password, used in Mimo log-in</w:t>
             </w:r>
           </w:p>
         </w:tc>
@@ -11856,6 +11754,73 @@
           <w:p>
             <w:r>
               <w:t>User country</w:t>
+            </w:r>
+          </w:p>
+        </w:tc>
+      </w:tr>
+      <w:tr>
+        <w:tc>
+          <w:tcPr>
+            <w:tcW w:w="0" w:type="auto"/>
+          </w:tcPr>
+          <w:p>
+            <w:pPr>
+              <w:rPr>
+                <w:rFonts w:eastAsia="Times New Roman" w:cs="Times New Roman"/>
+                <w:sz w:val="24"/>
+                <w:szCs w:val="24"/>
+              </w:rPr>
+            </w:pPr>
+            <w:r>
+              <w:rPr>
+                <w:rFonts w:eastAsia="Times New Roman" w:cs="Times New Roman"/>
+                <w:sz w:val="24"/>
+                <w:szCs w:val="24"/>
+              </w:rPr>
+              <w:t>*</w:t>
+            </w:r>
+          </w:p>
+        </w:tc>
+        <w:tc>
+          <w:tcPr>
+            <w:tcW w:w="0" w:type="auto"/>
+          </w:tcPr>
+          <w:p>
+            <w:pPr>
+              <w:autoSpaceDE w:val="0"/>
+              <w:autoSpaceDN w:val="0"/>
+              <w:adjustRightInd w:val="0"/>
+              <w:rPr>
+                <w:rFonts w:eastAsia="Times New Roman" w:cs="Times New Roman"/>
+                <w:sz w:val="24"/>
+                <w:szCs w:val="24"/>
+              </w:rPr>
+            </w:pPr>
+            <w:r>
+              <w:rPr>
+                <w:rFonts w:eastAsia="Times New Roman" w:cs="Times New Roman"/>
+                <w:sz w:val="24"/>
+                <w:szCs w:val="24"/>
+              </w:rPr>
+              <w:t>P</w:t>
+            </w:r>
+            <w:r>
+              <w:rPr>
+                <w:rFonts w:eastAsia="Times New Roman" w:cs="Times New Roman"/>
+                <w:sz w:val="24"/>
+                <w:szCs w:val="24"/>
+              </w:rPr>
+              <w:t>hone</w:t>
+            </w:r>
+          </w:p>
+        </w:tc>
+        <w:tc>
+          <w:tcPr>
+            <w:tcW w:w="0" w:type="auto"/>
+          </w:tcPr>
+          <w:p>
+            <w:r>
+              <w:t>User mobile number</w:t>
             </w:r>
           </w:p>
         </w:tc>
@@ -12706,6 +12671,22 @@
           <w:sz w:val="20"/>
           <w:szCs w:val="20"/>
         </w:rPr>
+        <w:t>&amp;mobile_phone=</w:t>
+      </w:r>
+      <w:r>
+        <w:rPr>
+          <w:rFonts w:eastAsia="Times New Roman" w:cs="Courier New"/>
+          <w:sz w:val="20"/>
+          <w:szCs w:val="20"/>
+        </w:rPr>
+        <w:t>{mobile_phone}</w:t>
+      </w:r>
+      <w:r>
+        <w:rPr>
+          <w:rFonts w:eastAsia="Times New Roman" w:cs="Courier New"/>
+          <w:sz w:val="20"/>
+          <w:szCs w:val="20"/>
+        </w:rPr>
         <w:t>&amp;website=</w:t>
       </w:r>
       <w:r>
@@ -13334,6 +13315,23 @@
           <w:szCs w:val="20"/>
         </w:rPr>
         <w:t>123</w:t>
+      </w:r>
+      <w:r>
+        <w:rPr>
+          <w:rFonts w:eastAsia="Times New Roman" w:cs="Courier New"/>
+          <w:sz w:val="20"/>
+          <w:szCs w:val="20"/>
+        </w:rPr>
+        <w:t>&amp;mobile_phone=</w:t>
+      </w:r>
+      <w:r>
+        <w:rPr>
+          <w:rFonts w:eastAsia="Times New Roman" w:cs="Courier New"/>
+          <w:color w:val="C00000"/>
+          <w:sz w:val="20"/>
+          <w:szCs w:val="20"/>
+        </w:rPr>
+        <w:t>08899111111</w:t>
       </w:r>
       <w:r>
         <w:rPr>
@@ -13635,49 +13633,25 @@
           <w:sz w:val="20"/>
           <w:szCs w:val="20"/>
         </w:rPr>
-        <w:t xml:space="preserve">  </w:t>
-      </w:r>
-      <w:r>
-        <w:rPr>
-          <w:rFonts w:eastAsia="Times New Roman" w:cs="Courier New"/>
-          <w:sz w:val="20"/>
-          <w:szCs w:val="20"/>
-        </w:rPr>
         <w:t>"</w:t>
       </w:r>
-      <w:proofErr w:type="gramStart"/>
-      <w:r>
-        <w:rPr>
-          <w:rFonts w:eastAsia="Times New Roman" w:cs="Courier New"/>
-          <w:sz w:val="20"/>
-          <w:szCs w:val="20"/>
-        </w:rPr>
-        <w:t>message</w:t>
-      </w:r>
-      <w:proofErr w:type="gramEnd"/>
-      <w:r>
-        <w:rPr>
-          <w:rFonts w:eastAsia="Times New Roman" w:cs="Courier New"/>
-          <w:sz w:val="20"/>
-          <w:szCs w:val="20"/>
-        </w:rPr>
-        <w:t>" =&gt; "</w:t>
-      </w:r>
-      <w:r>
-        <w:rPr>
-          <w:rFonts w:eastAsia="Times New Roman" w:cs="Courier New"/>
-          <w:sz w:val="20"/>
-          <w:szCs w:val="20"/>
-        </w:rPr>
-        <w:t>Transaction has been voided.</w:t>
-      </w:r>
-      <w:r>
-        <w:rPr>
-          <w:rFonts w:eastAsia="Times New Roman" w:cs="Courier New"/>
-          <w:sz w:val="20"/>
-          <w:szCs w:val="20"/>
-        </w:rPr>
-        <w:t>"</w:t>
+      <w:proofErr w:type="spellStart"/>
+      <w:r>
+        <w:rPr>
+          <w:rFonts w:eastAsia="Times New Roman" w:cs="Courier New"/>
+          <w:sz w:val="20"/>
+          <w:szCs w:val="20"/>
+        </w:rPr>
+        <w:t>access_token</w:t>
+      </w:r>
+      <w:proofErr w:type="spellEnd"/>
+      <w:r>
+        <w:rPr>
+          <w:rFonts w:eastAsia="Times New Roman" w:cs="Courier New"/>
+          <w:sz w:val="20"/>
+          <w:szCs w:val="20"/>
+        </w:rPr>
+        <w:t>":"7qYu7crmzHbpxf5z6g7OfAOSyMI67uIpfmst9AEtCSg",</w:t>
       </w:r>
     </w:p>
     <w:p>
@@ -13718,53 +13692,34 @@
           <w:sz w:val="20"/>
           <w:szCs w:val="20"/>
         </w:rPr>
-        <w:t>}</w:t>
+        <w:t>"</w:t>
+      </w:r>
+      <w:proofErr w:type="spellStart"/>
+      <w:r>
+        <w:rPr>
+          <w:rFonts w:eastAsia="Times New Roman" w:cs="Courier New"/>
+          <w:sz w:val="20"/>
+          <w:szCs w:val="20"/>
+        </w:rPr>
+        <w:t>access_token_expires_in</w:t>
+      </w:r>
+      <w:proofErr w:type="spellEnd"/>
+      <w:r>
+        <w:rPr>
+          <w:rFonts w:eastAsia="Times New Roman" w:cs="Courier New"/>
+          <w:sz w:val="20"/>
+          <w:szCs w:val="20"/>
+        </w:rPr>
+        <w:t>":1800,</w:t>
       </w:r>
     </w:p>
     <w:p>
       <w:pPr>
-        <w:spacing w:before="100" w:beforeAutospacing="1" w:after="100" w:afterAutospacing="1" w:line="240" w:lineRule="auto"/>
-        <w:rPr>
-          <w:rFonts w:eastAsia="Times New Roman" w:cs="Times New Roman"/>
-          <w:b/>
-          <w:i/>
-          <w:sz w:val="20"/>
-          <w:szCs w:val="20"/>
-        </w:rPr>
-      </w:pPr>
-      <w:r>
-        <w:rPr>
-          <w:rFonts w:eastAsia="Times New Roman" w:cs="Times New Roman"/>
-          <w:b/>
-          <w:i/>
-          <w:sz w:val="20"/>
-          <w:szCs w:val="20"/>
-        </w:rPr>
-        <w:t xml:space="preserve">Code Snippet for </w:t>
-      </w:r>
-      <w:r>
-        <w:rPr>
-          <w:rFonts w:eastAsia="Times New Roman" w:cs="Times New Roman"/>
-          <w:b/>
-          <w:i/>
-          <w:sz w:val="20"/>
-          <w:szCs w:val="20"/>
-        </w:rPr>
-        <w:t>User Registration</w:t>
-      </w:r>
-      <w:r>
-        <w:rPr>
-          <w:rFonts w:eastAsia="Times New Roman" w:cs="Times New Roman"/>
-          <w:b/>
-          <w:i/>
-          <w:sz w:val="20"/>
-          <w:szCs w:val="20"/>
-        </w:rPr>
-        <w:t>:</w:t>
-      </w:r>
-    </w:p>
-    <w:p>
-      <w:pPr>
+        <w:pStyle w:val="ListParagraph"/>
+        <w:numPr>
+          <w:ilvl w:val="0"/>
+          <w:numId w:val="22"/>
+        </w:numPr>
         <w:tabs>
           <w:tab w:val="left" w:pos="916"/>
           <w:tab w:val="left" w:pos="1832"/>
@@ -13784,11 +13739,164 @@
           <w:tab w:val="left" w:pos="14656"/>
         </w:tabs>
         <w:spacing w:before="100" w:beforeAutospacing="1" w:after="100" w:afterAutospacing="1" w:line="240" w:lineRule="auto"/>
-      </w:pPr>
+        <w:rPr>
+          <w:rFonts w:eastAsia="Times New Roman" w:cs="Courier New"/>
+          <w:sz w:val="20"/>
+          <w:szCs w:val="20"/>
+        </w:rPr>
+      </w:pPr>
+      <w:r>
+        <w:rPr>
+          <w:rFonts w:eastAsia="Times New Roman" w:cs="Courier New"/>
+          <w:sz w:val="20"/>
+          <w:szCs w:val="20"/>
+        </w:rPr>
+        <w:t>"</w:t>
+      </w:r>
       <w:proofErr w:type="gramStart"/>
       <w:r>
         <w:rPr>
           <w:rFonts w:eastAsia="Times New Roman" w:cs="Courier New"/>
+          <w:sz w:val="20"/>
+          <w:szCs w:val="20"/>
+        </w:rPr>
+        <w:t>message</w:t>
+      </w:r>
+      <w:proofErr w:type="gramEnd"/>
+      <w:r>
+        <w:rPr>
+          <w:rFonts w:eastAsia="Times New Roman" w:cs="Courier New"/>
+          <w:sz w:val="20"/>
+          <w:szCs w:val="20"/>
+        </w:rPr>
+        <w:t>" =&gt; "</w:t>
+      </w:r>
+      <w:r>
+        <w:rPr>
+          <w:rFonts w:eastAsia="Times New Roman" w:cs="Courier New"/>
+          <w:sz w:val="20"/>
+          <w:szCs w:val="20"/>
+        </w:rPr>
+        <w:t>User was successfully created.</w:t>
+      </w:r>
+      <w:r>
+        <w:rPr>
+          <w:rFonts w:eastAsia="Times New Roman" w:cs="Courier New"/>
+          <w:sz w:val="20"/>
+          <w:szCs w:val="20"/>
+        </w:rPr>
+        <w:t>"</w:t>
+      </w:r>
+    </w:p>
+    <w:p>
+      <w:pPr>
+        <w:pStyle w:val="ListParagraph"/>
+        <w:numPr>
+          <w:ilvl w:val="0"/>
+          <w:numId w:val="22"/>
+        </w:numPr>
+        <w:tabs>
+          <w:tab w:val="left" w:pos="916"/>
+          <w:tab w:val="left" w:pos="1832"/>
+          <w:tab w:val="left" w:pos="2748"/>
+          <w:tab w:val="left" w:pos="3664"/>
+          <w:tab w:val="left" w:pos="4580"/>
+          <w:tab w:val="left" w:pos="5496"/>
+          <w:tab w:val="left" w:pos="6412"/>
+          <w:tab w:val="left" w:pos="7328"/>
+          <w:tab w:val="left" w:pos="8244"/>
+          <w:tab w:val="left" w:pos="9160"/>
+          <w:tab w:val="left" w:pos="10076"/>
+          <w:tab w:val="left" w:pos="10992"/>
+          <w:tab w:val="left" w:pos="11908"/>
+          <w:tab w:val="left" w:pos="12824"/>
+          <w:tab w:val="left" w:pos="13740"/>
+          <w:tab w:val="left" w:pos="14656"/>
+        </w:tabs>
+        <w:spacing w:before="100" w:beforeAutospacing="1" w:after="100" w:afterAutospacing="1" w:line="240" w:lineRule="auto"/>
+        <w:rPr>
+          <w:rFonts w:eastAsia="Times New Roman" w:cs="Courier New"/>
+          <w:sz w:val="20"/>
+          <w:szCs w:val="20"/>
+        </w:rPr>
+      </w:pPr>
+      <w:r>
+        <w:rPr>
+          <w:rFonts w:eastAsia="Times New Roman" w:cs="Courier New"/>
+          <w:sz w:val="20"/>
+          <w:szCs w:val="20"/>
+        </w:rPr>
+        <w:t>}</w:t>
+      </w:r>
+    </w:p>
+    <w:p>
+      <w:pPr>
+        <w:spacing w:before="100" w:beforeAutospacing="1" w:after="100" w:afterAutospacing="1" w:line="240" w:lineRule="auto"/>
+        <w:rPr>
+          <w:rFonts w:eastAsia="Times New Roman" w:cs="Times New Roman"/>
+          <w:b/>
+          <w:i/>
+          <w:sz w:val="20"/>
+          <w:szCs w:val="20"/>
+        </w:rPr>
+      </w:pPr>
+      <w:r>
+        <w:rPr>
+          <w:rFonts w:eastAsia="Times New Roman" w:cs="Times New Roman"/>
+          <w:b/>
+          <w:i/>
+          <w:sz w:val="20"/>
+          <w:szCs w:val="20"/>
+        </w:rPr>
+        <w:t xml:space="preserve">Code Snippet for </w:t>
+      </w:r>
+      <w:r>
+        <w:rPr>
+          <w:rFonts w:eastAsia="Times New Roman" w:cs="Times New Roman"/>
+          <w:b/>
+          <w:i/>
+          <w:sz w:val="20"/>
+          <w:szCs w:val="20"/>
+        </w:rPr>
+        <w:t>User Registration</w:t>
+      </w:r>
+      <w:r>
+        <w:rPr>
+          <w:rFonts w:eastAsia="Times New Roman" w:cs="Times New Roman"/>
+          <w:b/>
+          <w:i/>
+          <w:sz w:val="20"/>
+          <w:szCs w:val="20"/>
+        </w:rPr>
+        <w:t>:</w:t>
+      </w:r>
+    </w:p>
+    <w:p>
+      <w:pPr>
+        <w:tabs>
+          <w:tab w:val="left" w:pos="916"/>
+          <w:tab w:val="left" w:pos="1832"/>
+          <w:tab w:val="left" w:pos="2748"/>
+          <w:tab w:val="left" w:pos="3664"/>
+          <w:tab w:val="left" w:pos="4580"/>
+          <w:tab w:val="left" w:pos="5496"/>
+          <w:tab w:val="left" w:pos="6412"/>
+          <w:tab w:val="left" w:pos="7328"/>
+          <w:tab w:val="left" w:pos="8244"/>
+          <w:tab w:val="left" w:pos="9160"/>
+          <w:tab w:val="left" w:pos="10076"/>
+          <w:tab w:val="left" w:pos="10992"/>
+          <w:tab w:val="left" w:pos="11908"/>
+          <w:tab w:val="left" w:pos="12824"/>
+          <w:tab w:val="left" w:pos="13740"/>
+          <w:tab w:val="left" w:pos="14656"/>
+        </w:tabs>
+        <w:spacing w:before="100" w:beforeAutospacing="1" w:after="100" w:afterAutospacing="1" w:line="240" w:lineRule="auto"/>
+      </w:pPr>
+      <w:proofErr w:type="gramStart"/>
+      <w:r>
+        <w:rPr>
+          <w:rFonts w:eastAsia="Times New Roman" w:cs="Courier New"/>
           <w:color w:val="0070C0"/>
           <w:sz w:val="20"/>
           <w:szCs w:val="20"/>
@@ -14235,7 +14343,16 @@
           <w:sz w:val="20"/>
           <w:szCs w:val="20"/>
         </w:rPr>
-        <w:t xml:space="preserve"> </w:t>
+        <w:t>08899111111</w:t>
+      </w:r>
+      <w:r>
+        <w:rPr>
+          <w:rFonts w:eastAsia="Times New Roman" w:cs="Courier New"/>
+          <w:color w:val="0070C0"/>
+          <w:sz w:val="20"/>
+          <w:szCs w:val="20"/>
+        </w:rPr>
+        <w:t>”,”</w:t>
       </w:r>
       <w:r>
         <w:rPr>

</xml_diff>